<commit_message>
decay lr and saddle point
</commit_message>
<xml_diff>
--- a/papers/exercises/优化算法.docx
+++ b/papers/exercises/优化算法.docx
@@ -1439,6 +1439,15 @@
       <w:pPr>
         <w:pStyle w:val="2"/>
       </w:pPr>
+      <w:r>
+        <w:rPr>
+          <w:rFonts w:hint="eastAsia"/>
+        </w:rPr>
+        <w:t>3.1</w:t>
+      </w:r>
+      <w:r>
+        <w:t xml:space="preserve"> </w:t>
+      </w:r>
       <w:r>
         <w:rPr>
           <w:rFonts w:hint="eastAsia"/>
@@ -2049,6 +2058,15 @@
         <w:rPr>
           <w:rFonts w:hint="eastAsia"/>
         </w:rPr>
+        <w:t>3.2</w:t>
+      </w:r>
+      <w:r>
+        <w:t xml:space="preserve"> </w:t>
+      </w:r>
+      <w:r>
+        <w:rPr>
+          <w:rFonts w:hint="eastAsia"/>
+        </w:rPr>
         <w:t>指数</w:t>
       </w:r>
       <w:r>
@@ -2564,6 +2582,15 @@
           <w:rFonts w:hint="eastAsia"/>
         </w:rPr>
         <w:lastRenderedPageBreak/>
+        <w:t>3.3</w:t>
+      </w:r>
+      <w:r>
+        <w:t xml:space="preserve"> </w:t>
+      </w:r>
+      <w:r>
+        <w:rPr>
+          <w:rFonts w:hint="eastAsia"/>
+        </w:rPr>
         <w:t>指数</w:t>
       </w:r>
       <w:r>
@@ -2961,6 +2988,15 @@
       <w:pPr>
         <w:pStyle w:val="2"/>
       </w:pPr>
+      <w:r>
+        <w:rPr>
+          <w:rFonts w:hint="eastAsia"/>
+        </w:rPr>
+        <w:t>3.4</w:t>
+      </w:r>
+      <w:r>
+        <w:t xml:space="preserve"> </w:t>
+      </w:r>
       <w:r>
         <w:rPr>
           <w:rFonts w:hint="eastAsia"/>
@@ -4102,10 +4138,22 @@
     </w:p>
     <w:p>
       <w:pPr>
-        <w:pStyle w:val="2"/>
-      </w:pPr>
-      <w:r>
+        <w:pStyle w:val="1"/>
+      </w:pPr>
+      <w:r>
+        <w:rPr>
+          <w:rFonts w:hint="eastAsia"/>
+        </w:rPr>
         <w:lastRenderedPageBreak/>
+        <w:t>四</w:t>
+      </w:r>
+      <w:r>
+        <w:rPr>
+          <w:rFonts w:hint="eastAsia"/>
+        </w:rPr>
+        <w:t xml:space="preserve"> </w:t>
+      </w:r>
+      <w:r>
         <w:t>动量梯度下降法</w:t>
       </w:r>
     </w:p>
@@ -5223,8 +5271,17 @@
     </w:p>
     <w:p>
       <w:pPr>
-        <w:pStyle w:val="2"/>
-      </w:pPr>
+        <w:pStyle w:val="1"/>
+      </w:pPr>
+      <w:r>
+        <w:t>五</w:t>
+      </w:r>
+      <w:r>
+        <w:rPr>
+          <w:rFonts w:hint="eastAsia"/>
+        </w:rPr>
+        <w:t xml:space="preserve"> </w:t>
+      </w:r>
       <w:r>
         <w:t>RMSprop</w:t>
       </w:r>
@@ -5828,8 +5885,11 @@
     </w:p>
     <w:p>
       <w:pPr>
-        <w:pStyle w:val="3"/>
-      </w:pPr>
+        <w:pStyle w:val="2"/>
+      </w:pPr>
+      <w:r>
+        <w:t xml:space="preserve">5.1 </w:t>
+      </w:r>
       <w:r>
         <w:t>RMSprop</w:t>
       </w:r>
@@ -5949,8 +6009,17 @@
     </w:p>
     <w:p>
       <w:pPr>
-        <w:pStyle w:val="2"/>
-      </w:pPr>
+        <w:pStyle w:val="1"/>
+      </w:pPr>
+      <w:r>
+        <w:t>六</w:t>
+      </w:r>
+      <w:r>
+        <w:rPr>
+          <w:rFonts w:hint="eastAsia"/>
+        </w:rPr>
+        <w:t xml:space="preserve"> </w:t>
+      </w:r>
       <w:r>
         <w:t>Adam</w:t>
       </w:r>
@@ -7351,8 +7420,6 @@
       <w:r>
         <w:t>Adam</w:t>
       </w:r>
-      <w:bookmarkStart w:id="4" w:name="_GoBack"/>
-      <w:bookmarkEnd w:id="4"/>
       <w:r>
         <w:t>算法的更新量</w:t>
       </w:r>
@@ -7634,8 +7701,1738 @@
     </w:p>
     <w:p>
       <w:pPr>
+        <w:pStyle w:val="1"/>
+      </w:pPr>
+      <w:r>
+        <w:t>七</w:t>
+      </w:r>
+      <w:r>
+        <w:t xml:space="preserve"> </w:t>
+      </w:r>
+      <w:r>
+        <w:t>学习率衰减</w:t>
+      </w:r>
+    </w:p>
+    <w:p>
+      <w:pPr>
+        <w:pStyle w:val="aa"/>
+      </w:pPr>
+      <w:r>
+        <w:t>为了解决什么问题?</w:t>
+      </w:r>
+    </w:p>
+    <w:p>
+      <w:pPr>
+        <w:pStyle w:val="aa"/>
+        <w:jc w:val="center"/>
+      </w:pPr>
+      <w:r>
+        <w:rPr>
+          <w:noProof/>
+        </w:rPr>
+        <w:drawing>
+          <wp:inline distT="0" distB="0" distL="0" distR="0" wp14:anchorId="17555327" wp14:editId="69973DB1">
+            <wp:extent cx="3800475" cy="1828800"/>
+            <wp:effectExtent l="0" t="0" r="9525" b="0"/>
+            <wp:docPr id="74" name="图片 74" descr="https://img-blog.csdnimg.cn/20190418185024658.png"/>
+            <wp:cNvGraphicFramePr>
+              <a:graphicFrameLocks xmlns:a="http://schemas.openxmlformats.org/drawingml/2006/main" noChangeAspect="1"/>
+            </wp:cNvGraphicFramePr>
+            <a:graphic xmlns:a="http://schemas.openxmlformats.org/drawingml/2006/main">
+              <a:graphicData uri="http://schemas.openxmlformats.org/drawingml/2006/picture">
+                <pic:pic xmlns:pic="http://schemas.openxmlformats.org/drawingml/2006/picture">
+                  <pic:nvPicPr>
+                    <pic:cNvPr id="0" name="Picture 1" descr="https://img-blog.csdnimg.cn/20190418185024658.png"/>
+                    <pic:cNvPicPr>
+                      <a:picLocks noChangeAspect="1" noChangeArrowheads="1"/>
+                    </pic:cNvPicPr>
+                  </pic:nvPicPr>
+                  <pic:blipFill>
+                    <a:blip r:embed="rId47">
+                      <a:extLst>
+                        <a:ext uri="{28A0092B-C50C-407E-A947-70E740481C1C}">
+                          <a14:useLocalDpi xmlns:a14="http://schemas.microsoft.com/office/drawing/2010/main" val="0"/>
+                        </a:ext>
+                      </a:extLst>
+                    </a:blip>
+                    <a:srcRect/>
+                    <a:stretch>
+                      <a:fillRect/>
+                    </a:stretch>
+                  </pic:blipFill>
+                  <pic:spPr bwMode="auto">
+                    <a:xfrm>
+                      <a:off x="0" y="0"/>
+                      <a:ext cx="3800475" cy="1828800"/>
+                    </a:xfrm>
+                    <a:prstGeom prst="rect">
+                      <a:avLst/>
+                    </a:prstGeom>
+                    <a:noFill/>
+                    <a:ln>
+                      <a:noFill/>
+                    </a:ln>
+                  </pic:spPr>
+                </pic:pic>
+              </a:graphicData>
+            </a:graphic>
+          </wp:inline>
+        </w:drawing>
+      </w:r>
+      <w:r>
+        <w:rPr>
+          <w:noProof/>
+        </w:rPr>
+        <mc:AlternateContent>
+          <mc:Choice Requires="wps">
+            <w:drawing>
+              <wp:inline distT="0" distB="0" distL="0" distR="0" wp14:anchorId="3F63C035" wp14:editId="3D0F94BA">
+                <wp:extent cx="142875" cy="142875"/>
+                <wp:effectExtent l="0" t="0" r="0" b="0"/>
+                <wp:docPr id="73" name="矩形 73" descr="data:image/gif;base64,R0lGODlhAQABAPABAP///wAAACH5BAEKAAAALAAAAAABAAEAAAICRAEAOw=="/>
+                <wp:cNvGraphicFramePr>
+                  <a:graphicFrameLocks xmlns:a="http://schemas.openxmlformats.org/drawingml/2006/main" noChangeAspect="1"/>
+                </wp:cNvGraphicFramePr>
+                <a:graphic xmlns:a="http://schemas.openxmlformats.org/drawingml/2006/main">
+                  <a:graphicData uri="http://schemas.microsoft.com/office/word/2010/wordprocessingShape">
+                    <wps:wsp>
+                      <wps:cNvSpPr>
+                        <a:spLocks noChangeAspect="1" noChangeArrowheads="1"/>
+                      </wps:cNvSpPr>
+                      <wps:spPr bwMode="auto">
+                        <a:xfrm>
+                          <a:off x="0" y="0"/>
+                          <a:ext cx="142875" cy="142875"/>
+                        </a:xfrm>
+                        <a:prstGeom prst="rect">
+                          <a:avLst/>
+                        </a:prstGeom>
+                        <a:noFill/>
+                        <a:ln>
+                          <a:noFill/>
+                        </a:ln>
+                        <a:extLst>
+                          <a:ext uri="{909E8E84-426E-40DD-AFC4-6F175D3DCCD1}">
+                            <a14:hiddenFill xmlns:a14="http://schemas.microsoft.com/office/drawing/2010/main">
+                              <a:solidFill>
+                                <a:srgbClr val="FFFFFF"/>
+                              </a:solidFill>
+                            </a14:hiddenFill>
+                          </a:ext>
+                          <a:ext uri="{91240B29-F687-4F45-9708-019B960494DF}">
+                            <a14:hiddenLine xmlns:a14="http://schemas.microsoft.com/office/drawing/2010/main" w="9525">
+                              <a:solidFill>
+                                <a:srgbClr val="000000"/>
+                              </a:solidFill>
+                              <a:miter lim="800000"/>
+                              <a:headEnd/>
+                              <a:tailEnd/>
+                            </a14:hiddenLine>
+                          </a:ext>
+                        </a:extLst>
+                      </wps:spPr>
+                      <wps:bodyPr rot="0" vert="horz" wrap="square" lIns="91440" tIns="45720" rIns="91440" bIns="45720" anchor="t" anchorCtr="0" upright="1">
+                        <a:noAutofit/>
+                      </wps:bodyPr>
+                    </wps:wsp>
+                  </a:graphicData>
+                </a:graphic>
+              </wp:inline>
+            </w:drawing>
+          </mc:Choice>
+          <mc:Fallback>
+            <w:pict>
+              <v:rect w14:anchorId="145A7DCB" id="矩形 73" o:spid="_x0000_s1026" alt="data:image/gif;base64,R0lGODlhAQABAPABAP///wAAACH5BAEKAAAALAAAAAABAAEAAAICRAEAOw==" style="width:11.25pt;height:11.25pt;visibility:visible;mso-wrap-style:square;mso-left-percent:-10001;mso-top-percent:-10001;mso-position-horizontal:absolute;mso-position-horizontal-relative:char;mso-position-vertical:absolute;mso-position-vertical-relative:line;mso-left-percent:-10001;mso-top-percent:-10001;v-text-anchor:top" o:gfxdata="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" filled="f" stroked="f">
+                <o:lock v:ext="edit" aspectratio="t"/>
+                <w10:anchorlock/>
+              </v:rect>
+            </w:pict>
+          </mc:Fallback>
+        </mc:AlternateContent>
+      </w:r>
+      <w:r>
+        <w:rPr>
+          <w:rStyle w:val="ckeimageresizer"/>
+          <w:rFonts w:ascii="MS Gothic" w:hAnsi="MS Gothic" w:cs="MS Gothic"/>
+        </w:rPr>
+        <w:t>​</w:t>
+      </w:r>
+    </w:p>
+    <w:p>
+      <w:pPr>
+        <w:widowControl/>
+        <w:numPr>
+          <w:ilvl w:val="0"/>
+          <w:numId w:val="17"/>
+        </w:numPr>
+        <w:spacing w:before="100" w:beforeAutospacing="1" w:after="100" w:afterAutospacing="1"/>
         <w:jc w:val="left"/>
       </w:pPr>
+      <w:r>
+        <w:t>图中</w:t>
+      </w:r>
+      <w:r>
+        <w:t>,</w:t>
+      </w:r>
+      <w:r>
+        <w:t>蓝线表示学习率</w:t>
+      </w:r>
+      <w:r>
+        <w:t>(Lr)</w:t>
+      </w:r>
+      <w:r>
+        <w:t>不变的情况下收敛的</w:t>
+      </w:r>
+      <w:r>
+        <w:t>”</w:t>
+      </w:r>
+      <w:r>
+        <w:t>轨迹</w:t>
+      </w:r>
+      <w:r>
+        <w:t xml:space="preserve">”. </w:t>
+      </w:r>
+      <w:r>
+        <w:t>在极小值附件有震荡</w:t>
+      </w:r>
+      <w:r>
+        <w:t>.</w:t>
+      </w:r>
+    </w:p>
+    <w:p>
+      <w:pPr>
+        <w:widowControl/>
+        <w:numPr>
+          <w:ilvl w:val="0"/>
+          <w:numId w:val="17"/>
+        </w:numPr>
+        <w:spacing w:before="100" w:beforeAutospacing="1" w:after="100" w:afterAutospacing="1"/>
+        <w:jc w:val="left"/>
+      </w:pPr>
+      <w:r>
+        <w:t>震荡的原因是</w:t>
+      </w:r>
+      <w:r>
+        <w:t xml:space="preserve">, </w:t>
+      </w:r>
+      <w:r>
+        <w:t>采用</w:t>
+      </w:r>
+      <w:r>
+        <w:t>minibatch</w:t>
+      </w:r>
+      <w:r>
+        <w:t>来做的权重更新</w:t>
+      </w:r>
+      <w:r>
+        <w:t xml:space="preserve">, </w:t>
+      </w:r>
+      <w:r>
+        <w:t>每组</w:t>
+      </w:r>
+      <w:r>
+        <w:t>minibatch</w:t>
+      </w:r>
+      <w:r>
+        <w:t>的分布不同</w:t>
+      </w:r>
+      <w:r>
+        <w:t>(</w:t>
+      </w:r>
+      <w:r>
+        <w:t>会有一些噪声</w:t>
+      </w:r>
+      <w:r>
+        <w:t>).</w:t>
+      </w:r>
+    </w:p>
+    <w:p>
+      <w:pPr>
+        <w:widowControl/>
+        <w:numPr>
+          <w:ilvl w:val="0"/>
+          <w:numId w:val="17"/>
+        </w:numPr>
+        <w:spacing w:before="100" w:beforeAutospacing="1" w:after="100" w:afterAutospacing="1"/>
+        <w:jc w:val="left"/>
+      </w:pPr>
+      <w:r>
+        <w:t>震荡的另一个原因是</w:t>
+      </w:r>
+      <w:r>
+        <w:t>: lr</w:t>
+      </w:r>
+      <w:r>
+        <w:t>是固定值</w:t>
+      </w:r>
+      <w:r>
+        <w:t>.</w:t>
+      </w:r>
+    </w:p>
+    <w:p>
+      <w:pPr>
+        <w:widowControl/>
+        <w:numPr>
+          <w:ilvl w:val="0"/>
+          <w:numId w:val="17"/>
+        </w:numPr>
+        <w:spacing w:before="100" w:beforeAutospacing="1" w:after="100" w:afterAutospacing="1"/>
+        <w:jc w:val="left"/>
+      </w:pPr>
+      <w:r>
+        <w:t>绿线是衰减</w:t>
+      </w:r>
+      <w:r>
+        <w:t>LR</w:t>
+      </w:r>
+      <w:r>
+        <w:t>的收敛轨迹</w:t>
+      </w:r>
+      <w:r>
+        <w:t>.</w:t>
+      </w:r>
+    </w:p>
+    <w:p>
+      <w:pPr>
+        <w:pStyle w:val="aa"/>
+      </w:pPr>
+    </w:p>
+    <w:p>
+      <w:pPr>
+        <w:pStyle w:val="aa"/>
+      </w:pPr>
+      <w:r>
+        <w:t>Lr的特点:</w:t>
+      </w:r>
+    </w:p>
+    <w:p>
+      <w:pPr>
+        <w:widowControl/>
+        <w:numPr>
+          <w:ilvl w:val="0"/>
+          <w:numId w:val="18"/>
+        </w:numPr>
+        <w:spacing w:before="100" w:beforeAutospacing="1" w:after="100" w:afterAutospacing="1"/>
+        <w:jc w:val="left"/>
+      </w:pPr>
+      <w:r>
+        <w:t>在训练初期</w:t>
+      </w:r>
+      <w:r>
+        <w:t>, lr</w:t>
+      </w:r>
+      <w:r>
+        <w:t>需要较大步伐</w:t>
+      </w:r>
+      <w:r>
+        <w:t>.</w:t>
+      </w:r>
+    </w:p>
+    <w:p>
+      <w:pPr>
+        <w:widowControl/>
+        <w:numPr>
+          <w:ilvl w:val="0"/>
+          <w:numId w:val="18"/>
+        </w:numPr>
+        <w:spacing w:before="100" w:beforeAutospacing="1" w:after="100" w:afterAutospacing="1"/>
+        <w:jc w:val="left"/>
+      </w:pPr>
+      <w:r>
+        <w:t>在训练末期</w:t>
+      </w:r>
+      <w:r>
+        <w:t>, lr</w:t>
+      </w:r>
+      <w:r>
+        <w:t>需要较小的步伐</w:t>
+      </w:r>
+      <w:r>
+        <w:t>.</w:t>
+      </w:r>
+    </w:p>
+    <w:p>
+      <w:pPr>
+        <w:pStyle w:val="aa"/>
+      </w:pPr>
+    </w:p>
+    <w:p>
+      <w:pPr>
+        <w:pStyle w:val="aa"/>
+      </w:pPr>
+      <w:r>
+        <w:t>结合训练的过程.</w:t>
+      </w:r>
+    </w:p>
+    <w:p>
+      <w:pPr>
+        <w:widowControl/>
+        <w:numPr>
+          <w:ilvl w:val="0"/>
+          <w:numId w:val="19"/>
+        </w:numPr>
+        <w:spacing w:before="100" w:beforeAutospacing="1" w:after="100" w:afterAutospacing="1"/>
+        <w:jc w:val="left"/>
+      </w:pPr>
+      <w:r>
+        <w:t>下图</w:t>
+      </w:r>
+      <w:r>
+        <w:t>X={x1,.., Xm}</w:t>
+      </w:r>
+      <w:r>
+        <w:t>是训练集</w:t>
+      </w:r>
+      <w:r>
+        <w:t>.</w:t>
+      </w:r>
+    </w:p>
+    <w:p>
+      <w:pPr>
+        <w:widowControl/>
+        <w:numPr>
+          <w:ilvl w:val="0"/>
+          <w:numId w:val="19"/>
+        </w:numPr>
+        <w:spacing w:before="100" w:beforeAutospacing="1" w:after="100" w:afterAutospacing="1"/>
+        <w:jc w:val="left"/>
+      </w:pPr>
+      <w:r>
+        <w:t>训练集是按照</w:t>
+      </w:r>
+      <w:r>
+        <w:t>minibatch</w:t>
+      </w:r>
+      <w:r>
+        <w:t>的方式</w:t>
+      </w:r>
+      <w:r>
+        <w:t xml:space="preserve">, </w:t>
+      </w:r>
+      <w:r>
+        <w:t>每次用一组</w:t>
+      </w:r>
+      <w:r>
+        <w:t>minibatch</w:t>
+      </w:r>
+      <w:r>
+        <w:t>来更新权重</w:t>
+      </w:r>
+      <w:r>
+        <w:t>.</w:t>
+      </w:r>
+    </w:p>
+    <w:p>
+      <w:pPr>
+        <w:widowControl/>
+        <w:numPr>
+          <w:ilvl w:val="0"/>
+          <w:numId w:val="19"/>
+        </w:numPr>
+        <w:spacing w:before="100" w:beforeAutospacing="1" w:after="100" w:afterAutospacing="1"/>
+        <w:jc w:val="left"/>
+      </w:pPr>
+      <w:r>
+        <w:t>轮询</w:t>
+      </w:r>
+      <w:r>
+        <w:t>(</w:t>
+      </w:r>
+      <w:r>
+        <w:t>遍历</w:t>
+      </w:r>
+      <w:r>
+        <w:t>,</w:t>
+      </w:r>
+      <w:r>
+        <w:t>使用</w:t>
+      </w:r>
+      <w:r>
+        <w:t>,</w:t>
+      </w:r>
+      <w:r>
+        <w:t>应用</w:t>
+      </w:r>
+      <w:r>
+        <w:t>)</w:t>
+      </w:r>
+      <w:r>
+        <w:t>一次所有数据集就叫一个</w:t>
+      </w:r>
+      <w:r>
+        <w:t>epoch.</w:t>
+      </w:r>
+    </w:p>
+    <w:p>
+      <w:pPr>
+        <w:widowControl/>
+        <w:numPr>
+          <w:ilvl w:val="0"/>
+          <w:numId w:val="19"/>
+        </w:numPr>
+        <w:spacing w:before="100" w:beforeAutospacing="1" w:after="100" w:afterAutospacing="1"/>
+        <w:jc w:val="left"/>
+      </w:pPr>
+      <w:r>
+        <w:t>需要训练多次</w:t>
+      </w:r>
+      <w:r>
+        <w:t>(epochNum</w:t>
+      </w:r>
+      <w:r>
+        <w:t>次数</w:t>
+      </w:r>
+      <w:r>
+        <w:t>).</w:t>
+      </w:r>
+    </w:p>
+    <w:p>
+      <w:pPr>
+        <w:widowControl/>
+        <w:numPr>
+          <w:ilvl w:val="0"/>
+          <w:numId w:val="19"/>
+        </w:numPr>
+        <w:spacing w:before="100" w:beforeAutospacing="1" w:after="100" w:afterAutospacing="1"/>
+        <w:jc w:val="left"/>
+      </w:pPr>
+      <w:r>
+        <w:t>每次</w:t>
+      </w:r>
+      <w:r>
+        <w:t>epoch</w:t>
+      </w:r>
+      <w:r>
+        <w:t>的</w:t>
+      </w:r>
+      <w:r>
+        <w:t>lr</w:t>
+      </w:r>
+      <w:r>
+        <w:t>应该是衰减的</w:t>
+      </w:r>
+      <w:r>
+        <w:t>.</w:t>
+      </w:r>
+    </w:p>
+    <w:p>
+      <w:pPr>
+        <w:pStyle w:val="aa"/>
+        <w:jc w:val="center"/>
+      </w:pPr>
+      <w:r>
+        <w:rPr>
+          <w:noProof/>
+        </w:rPr>
+        <w:drawing>
+          <wp:inline distT="0" distB="0" distL="0" distR="0" wp14:anchorId="70D17E34" wp14:editId="05C4FCEF">
+            <wp:extent cx="3800475" cy="1047750"/>
+            <wp:effectExtent l="0" t="0" r="9525" b="0"/>
+            <wp:docPr id="72" name="图片 72" descr="https://img-blog.csdnimg.cn/20190418185032224.png"/>
+            <wp:cNvGraphicFramePr>
+              <a:graphicFrameLocks xmlns:a="http://schemas.openxmlformats.org/drawingml/2006/main" noChangeAspect="1"/>
+            </wp:cNvGraphicFramePr>
+            <a:graphic xmlns:a="http://schemas.openxmlformats.org/drawingml/2006/main">
+              <a:graphicData uri="http://schemas.openxmlformats.org/drawingml/2006/picture">
+                <pic:pic xmlns:pic="http://schemas.openxmlformats.org/drawingml/2006/picture">
+                  <pic:nvPicPr>
+                    <pic:cNvPr id="0" name="Picture 3" descr="https://img-blog.csdnimg.cn/20190418185032224.png"/>
+                    <pic:cNvPicPr>
+                      <a:picLocks noChangeAspect="1" noChangeArrowheads="1"/>
+                    </pic:cNvPicPr>
+                  </pic:nvPicPr>
+                  <pic:blipFill>
+                    <a:blip r:embed="rId48">
+                      <a:extLst>
+                        <a:ext uri="{28A0092B-C50C-407E-A947-70E740481C1C}">
+                          <a14:useLocalDpi xmlns:a14="http://schemas.microsoft.com/office/drawing/2010/main" val="0"/>
+                        </a:ext>
+                      </a:extLst>
+                    </a:blip>
+                    <a:srcRect/>
+                    <a:stretch>
+                      <a:fillRect/>
+                    </a:stretch>
+                  </pic:blipFill>
+                  <pic:spPr bwMode="auto">
+                    <a:xfrm>
+                      <a:off x="0" y="0"/>
+                      <a:ext cx="3800475" cy="1047750"/>
+                    </a:xfrm>
+                    <a:prstGeom prst="rect">
+                      <a:avLst/>
+                    </a:prstGeom>
+                    <a:noFill/>
+                    <a:ln>
+                      <a:noFill/>
+                    </a:ln>
+                  </pic:spPr>
+                </pic:pic>
+              </a:graphicData>
+            </a:graphic>
+          </wp:inline>
+        </w:drawing>
+      </w:r>
+      <w:r>
+        <w:rPr>
+          <w:noProof/>
+        </w:rPr>
+        <mc:AlternateContent>
+          <mc:Choice Requires="wps">
+            <w:drawing>
+              <wp:inline distT="0" distB="0" distL="0" distR="0" wp14:anchorId="2FE37FA3" wp14:editId="2870BAD8">
+                <wp:extent cx="142875" cy="142875"/>
+                <wp:effectExtent l="0" t="0" r="0" b="0"/>
+                <wp:docPr id="71" name="矩形 71" descr="data:image/gif;base64,R0lGODlhAQABAPABAP///wAAACH5BAEKAAAALAAAAAABAAEAAAICRAEAOw=="/>
+                <wp:cNvGraphicFramePr>
+                  <a:graphicFrameLocks xmlns:a="http://schemas.openxmlformats.org/drawingml/2006/main" noChangeAspect="1"/>
+                </wp:cNvGraphicFramePr>
+                <a:graphic xmlns:a="http://schemas.openxmlformats.org/drawingml/2006/main">
+                  <a:graphicData uri="http://schemas.microsoft.com/office/word/2010/wordprocessingShape">
+                    <wps:wsp>
+                      <wps:cNvSpPr>
+                        <a:spLocks noChangeAspect="1" noChangeArrowheads="1"/>
+                      </wps:cNvSpPr>
+                      <wps:spPr bwMode="auto">
+                        <a:xfrm>
+                          <a:off x="0" y="0"/>
+                          <a:ext cx="142875" cy="142875"/>
+                        </a:xfrm>
+                        <a:prstGeom prst="rect">
+                          <a:avLst/>
+                        </a:prstGeom>
+                        <a:noFill/>
+                        <a:ln>
+                          <a:noFill/>
+                        </a:ln>
+                        <a:extLst>
+                          <a:ext uri="{909E8E84-426E-40DD-AFC4-6F175D3DCCD1}">
+                            <a14:hiddenFill xmlns:a14="http://schemas.microsoft.com/office/drawing/2010/main">
+                              <a:solidFill>
+                                <a:srgbClr val="FFFFFF"/>
+                              </a:solidFill>
+                            </a14:hiddenFill>
+                          </a:ext>
+                          <a:ext uri="{91240B29-F687-4F45-9708-019B960494DF}">
+                            <a14:hiddenLine xmlns:a14="http://schemas.microsoft.com/office/drawing/2010/main" w="9525">
+                              <a:solidFill>
+                                <a:srgbClr val="000000"/>
+                              </a:solidFill>
+                              <a:miter lim="800000"/>
+                              <a:headEnd/>
+                              <a:tailEnd/>
+                            </a14:hiddenLine>
+                          </a:ext>
+                        </a:extLst>
+                      </wps:spPr>
+                      <wps:bodyPr rot="0" vert="horz" wrap="square" lIns="91440" tIns="45720" rIns="91440" bIns="45720" anchor="t" anchorCtr="0" upright="1">
+                        <a:noAutofit/>
+                      </wps:bodyPr>
+                    </wps:wsp>
+                  </a:graphicData>
+                </a:graphic>
+              </wp:inline>
+            </w:drawing>
+          </mc:Choice>
+          <mc:Fallback>
+            <w:pict>
+              <v:rect w14:anchorId="2FE75450" id="矩形 71" o:spid="_x0000_s1026" alt="data:image/gif;base64,R0lGODlhAQABAPABAP///wAAACH5BAEKAAAALAAAAAABAAEAAAICRAEAOw==" style="width:11.25pt;height:11.25pt;visibility:visible;mso-wrap-style:square;mso-left-percent:-10001;mso-top-percent:-10001;mso-position-horizontal:absolute;mso-position-horizontal-relative:char;mso-position-vertical:absolute;mso-position-vertical-relative:line;mso-left-percent:-10001;mso-top-percent:-10001;v-text-anchor:top" o:gfxdata="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" filled="f" stroked="f">
+                <o:lock v:ext="edit" aspectratio="t"/>
+                <w10:anchorlock/>
+              </v:rect>
+            </w:pict>
+          </mc:Fallback>
+        </mc:AlternateContent>
+      </w:r>
+      <w:r>
+        <w:rPr>
+          <w:rStyle w:val="ckeimageresizer"/>
+          <w:rFonts w:ascii="MS Gothic" w:hAnsi="MS Gothic" w:cs="MS Gothic"/>
+        </w:rPr>
+        <w:t>​</w:t>
+      </w:r>
+    </w:p>
+    <w:p>
+      <w:pPr>
+        <w:pStyle w:val="aa"/>
+      </w:pPr>
+    </w:p>
+    <w:p>
+      <w:pPr>
+        <w:pStyle w:val="aa"/>
+      </w:pPr>
+      <w:r>
+        <w:rPr>
+          <w:rStyle w:val="ab"/>
+        </w:rPr>
+        <w:t>一个可用的lr衰减公式</w:t>
+      </w:r>
+      <w:r>
+        <w:t>:</w:t>
+      </w:r>
+    </w:p>
+    <w:bookmarkStart w:id="4" w:name="_msoanchor_1"/>
+    <w:p>
+      <w:pPr>
+        <w:pStyle w:val="aa"/>
+      </w:pPr>
+      <w:r>
+        <w:fldChar w:fldCharType="begin"/>
+      </w:r>
+      <w:r>
+        <w:instrText xml:space="preserve"> HYPERLINK "" \l "_msocom_1" </w:instrText>
+      </w:r>
+      <w:r>
+        <w:fldChar w:fldCharType="separate"/>
+      </w:r>
+      <w:r>
+        <w:rPr>
+          <w:rStyle w:val="ac"/>
+        </w:rPr>
+        <w:t>[RH(1]</w:t>
+      </w:r>
+      <w:r>
+        <w:fldChar w:fldCharType="end"/>
+      </w:r>
+      <w:bookmarkEnd w:id="4"/>
+      <w:r>
+        <w:t> </w:t>
+      </w:r>
+      <w:r>
+        <w:rPr>
+          <w:noProof/>
+        </w:rPr>
+        <w:drawing>
+          <wp:inline distT="0" distB="0" distL="0" distR="0" wp14:anchorId="45A455AC" wp14:editId="558475E8">
+            <wp:extent cx="2800350" cy="542925"/>
+            <wp:effectExtent l="0" t="0" r="0" b="9525"/>
+            <wp:docPr id="70" name="图片 70" descr="https://img-blog.csdnimg.cn/20190418185040618.png"/>
+            <wp:cNvGraphicFramePr>
+              <a:graphicFrameLocks xmlns:a="http://schemas.openxmlformats.org/drawingml/2006/main" noChangeAspect="1"/>
+            </wp:cNvGraphicFramePr>
+            <a:graphic xmlns:a="http://schemas.openxmlformats.org/drawingml/2006/main">
+              <a:graphicData uri="http://schemas.openxmlformats.org/drawingml/2006/picture">
+                <pic:pic xmlns:pic="http://schemas.openxmlformats.org/drawingml/2006/picture">
+                  <pic:nvPicPr>
+                    <pic:cNvPr id="0" name="Picture 5" descr="https://img-blog.csdnimg.cn/20190418185040618.png"/>
+                    <pic:cNvPicPr>
+                      <a:picLocks noChangeAspect="1" noChangeArrowheads="1"/>
+                    </pic:cNvPicPr>
+                  </pic:nvPicPr>
+                  <pic:blipFill>
+                    <a:blip r:embed="rId49">
+                      <a:extLst>
+                        <a:ext uri="{28A0092B-C50C-407E-A947-70E740481C1C}">
+                          <a14:useLocalDpi xmlns:a14="http://schemas.microsoft.com/office/drawing/2010/main" val="0"/>
+                        </a:ext>
+                      </a:extLst>
+                    </a:blip>
+                    <a:srcRect/>
+                    <a:stretch>
+                      <a:fillRect/>
+                    </a:stretch>
+                  </pic:blipFill>
+                  <pic:spPr bwMode="auto">
+                    <a:xfrm>
+                      <a:off x="0" y="0"/>
+                      <a:ext cx="2800350" cy="542925"/>
+                    </a:xfrm>
+                    <a:prstGeom prst="rect">
+                      <a:avLst/>
+                    </a:prstGeom>
+                    <a:noFill/>
+                    <a:ln>
+                      <a:noFill/>
+                    </a:ln>
+                  </pic:spPr>
+                </pic:pic>
+              </a:graphicData>
+            </a:graphic>
+          </wp:inline>
+        </w:drawing>
+      </w:r>
+      <w:r>
+        <w:rPr>
+          <w:noProof/>
+        </w:rPr>
+        <mc:AlternateContent>
+          <mc:Choice Requires="wps">
+            <w:drawing>
+              <wp:inline distT="0" distB="0" distL="0" distR="0" wp14:anchorId="4C778FEF" wp14:editId="67916C46">
+                <wp:extent cx="142875" cy="142875"/>
+                <wp:effectExtent l="0" t="0" r="0" b="0"/>
+                <wp:docPr id="69" name="矩形 69" descr="data:image/gif;base64,R0lGODlhAQABAPABAP///wAAACH5BAEKAAAALAAAAAABAAEAAAICRAEAOw=="/>
+                <wp:cNvGraphicFramePr>
+                  <a:graphicFrameLocks xmlns:a="http://schemas.openxmlformats.org/drawingml/2006/main" noChangeAspect="1"/>
+                </wp:cNvGraphicFramePr>
+                <a:graphic xmlns:a="http://schemas.openxmlformats.org/drawingml/2006/main">
+                  <a:graphicData uri="http://schemas.microsoft.com/office/word/2010/wordprocessingShape">
+                    <wps:wsp>
+                      <wps:cNvSpPr>
+                        <a:spLocks noChangeAspect="1" noChangeArrowheads="1"/>
+                      </wps:cNvSpPr>
+                      <wps:spPr bwMode="auto">
+                        <a:xfrm>
+                          <a:off x="0" y="0"/>
+                          <a:ext cx="142875" cy="142875"/>
+                        </a:xfrm>
+                        <a:prstGeom prst="rect">
+                          <a:avLst/>
+                        </a:prstGeom>
+                        <a:noFill/>
+                        <a:ln>
+                          <a:noFill/>
+                        </a:ln>
+                        <a:extLst>
+                          <a:ext uri="{909E8E84-426E-40DD-AFC4-6F175D3DCCD1}">
+                            <a14:hiddenFill xmlns:a14="http://schemas.microsoft.com/office/drawing/2010/main">
+                              <a:solidFill>
+                                <a:srgbClr val="FFFFFF"/>
+                              </a:solidFill>
+                            </a14:hiddenFill>
+                          </a:ext>
+                          <a:ext uri="{91240B29-F687-4F45-9708-019B960494DF}">
+                            <a14:hiddenLine xmlns:a14="http://schemas.microsoft.com/office/drawing/2010/main" w="9525">
+                              <a:solidFill>
+                                <a:srgbClr val="000000"/>
+                              </a:solidFill>
+                              <a:miter lim="800000"/>
+                              <a:headEnd/>
+                              <a:tailEnd/>
+                            </a14:hiddenLine>
+                          </a:ext>
+                        </a:extLst>
+                      </wps:spPr>
+                      <wps:bodyPr rot="0" vert="horz" wrap="square" lIns="91440" tIns="45720" rIns="91440" bIns="45720" anchor="t" anchorCtr="0" upright="1">
+                        <a:noAutofit/>
+                      </wps:bodyPr>
+                    </wps:wsp>
+                  </a:graphicData>
+                </a:graphic>
+              </wp:inline>
+            </w:drawing>
+          </mc:Choice>
+          <mc:Fallback>
+            <w:pict>
+              <v:rect w14:anchorId="13DAE19E" id="矩形 69" o:spid="_x0000_s1026" alt="data:image/gif;base64,R0lGODlhAQABAPABAP///wAAACH5BAEKAAAALAAAAAABAAEAAAICRAEAOw==" style="width:11.25pt;height:11.25pt;visibility:visible;mso-wrap-style:square;mso-left-percent:-10001;mso-top-percent:-10001;mso-position-horizontal:absolute;mso-position-horizontal-relative:char;mso-position-vertical:absolute;mso-position-vertical-relative:line;mso-left-percent:-10001;mso-top-percent:-10001;v-text-anchor:top" o:gfxdata="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" filled="f" stroked="f">
+                <o:lock v:ext="edit" aspectratio="t"/>
+                <w10:anchorlock/>
+              </v:rect>
+            </w:pict>
+          </mc:Fallback>
+        </mc:AlternateContent>
+      </w:r>
+      <w:r>
+        <w:rPr>
+          <w:rStyle w:val="ckeimageresizer"/>
+          <w:rFonts w:ascii="MS Gothic" w:hAnsi="MS Gothic" w:cs="MS Gothic"/>
+        </w:rPr>
+        <w:t>​</w:t>
+      </w:r>
+    </w:p>
+    <w:p>
+      <w:pPr>
+        <w:widowControl/>
+        <w:numPr>
+          <w:ilvl w:val="0"/>
+          <w:numId w:val="20"/>
+        </w:numPr>
+        <w:spacing w:before="100" w:beforeAutospacing="1" w:after="100" w:afterAutospacing="1"/>
+        <w:jc w:val="left"/>
+      </w:pPr>
+      <w:r>
+        <w:t>有三个参数</w:t>
+      </w:r>
+      <w:r>
+        <w:t>, a0, decayrate, epochnum.</w:t>
+      </w:r>
+    </w:p>
+    <w:p>
+      <w:pPr>
+        <w:widowControl/>
+        <w:numPr>
+          <w:ilvl w:val="0"/>
+          <w:numId w:val="20"/>
+        </w:numPr>
+        <w:spacing w:before="100" w:beforeAutospacing="1" w:after="100" w:afterAutospacing="1"/>
+        <w:jc w:val="left"/>
+      </w:pPr>
+      <w:r>
+        <w:t>a0(</w:t>
+      </w:r>
+      <w:r>
+        <w:t>初值</w:t>
+      </w:r>
+      <w:r>
+        <w:t>)</w:t>
+      </w:r>
+      <w:r>
+        <w:t>可以设置为</w:t>
+      </w:r>
+      <w:r>
+        <w:t>0.2</w:t>
+      </w:r>
+    </w:p>
+    <w:p>
+      <w:pPr>
+        <w:widowControl/>
+        <w:numPr>
+          <w:ilvl w:val="0"/>
+          <w:numId w:val="20"/>
+        </w:numPr>
+        <w:spacing w:before="100" w:beforeAutospacing="1" w:after="100" w:afterAutospacing="1"/>
+        <w:jc w:val="left"/>
+      </w:pPr>
+      <w:r>
+        <w:t>decayrate</w:t>
+      </w:r>
+      <w:r>
+        <w:t>可为常数</w:t>
+      </w:r>
+      <w:r>
+        <w:t>1.</w:t>
+      </w:r>
+    </w:p>
+    <w:p>
+      <w:pPr>
+        <w:widowControl/>
+        <w:numPr>
+          <w:ilvl w:val="0"/>
+          <w:numId w:val="20"/>
+        </w:numPr>
+        <w:spacing w:before="100" w:beforeAutospacing="1" w:after="100" w:afterAutospacing="1"/>
+        <w:jc w:val="left"/>
+      </w:pPr>
+      <w:r>
+        <w:t>Epochnum</w:t>
+      </w:r>
+      <w:r>
+        <w:t>是</w:t>
+      </w:r>
+      <w:r>
+        <w:t>1,2,…</w:t>
+      </w:r>
+    </w:p>
+    <w:p>
+      <w:pPr>
+        <w:widowControl/>
+        <w:numPr>
+          <w:ilvl w:val="0"/>
+          <w:numId w:val="20"/>
+        </w:numPr>
+        <w:spacing w:before="100" w:beforeAutospacing="1" w:after="100" w:afterAutospacing="1"/>
+        <w:jc w:val="left"/>
+      </w:pPr>
+      <w:r>
+        <w:t>对于第一代</w:t>
+      </w:r>
+      <w:r>
+        <w:t>(</w:t>
+      </w:r>
+      <w:r>
+        <w:t>第一次遍历</w:t>
+      </w:r>
+      <w:r>
+        <w:t>) epochnum=1,</w:t>
+      </w:r>
+      <w:r>
+        <w:t>则</w:t>
+      </w:r>
+      <w:r>
+        <w:t xml:space="preserve"> a=0.1.</w:t>
+      </w:r>
+    </w:p>
+    <w:p>
+      <w:pPr>
+        <w:pStyle w:val="aa"/>
+      </w:pPr>
+    </w:p>
+    <w:p>
+      <w:pPr>
+        <w:pStyle w:val="aa"/>
+      </w:pPr>
+      <w:r>
+        <w:rPr>
+          <w:rStyle w:val="ab"/>
+        </w:rPr>
+        <w:t>其他lr衰减公式:</w:t>
+      </w:r>
+    </w:p>
+    <w:bookmarkStart w:id="5" w:name="_msoanchor_2"/>
+    <w:p>
+      <w:pPr>
+        <w:pStyle w:val="aa"/>
+      </w:pPr>
+      <w:r>
+        <w:fldChar w:fldCharType="begin"/>
+      </w:r>
+      <w:r>
+        <w:instrText xml:space="preserve"> HYPERLINK "" \l "_msocom_2" </w:instrText>
+      </w:r>
+      <w:r>
+        <w:fldChar w:fldCharType="separate"/>
+      </w:r>
+      <w:r>
+        <w:rPr>
+          <w:rStyle w:val="ac"/>
+        </w:rPr>
+        <w:t>[RH</w:t>
+      </w:r>
+      <w:r>
+        <w:rPr>
+          <w:rStyle w:val="ac"/>
+        </w:rPr>
+        <w:t>(</w:t>
+      </w:r>
+      <w:r>
+        <w:rPr>
+          <w:rStyle w:val="ac"/>
+        </w:rPr>
+        <w:t>2]</w:t>
+      </w:r>
+      <w:r>
+        <w:fldChar w:fldCharType="end"/>
+      </w:r>
+      <w:bookmarkEnd w:id="5"/>
+      <w:r>
+        <w:t> </w:t>
+      </w:r>
+      <w:r>
+        <w:rPr>
+          <w:noProof/>
+        </w:rPr>
+        <w:drawing>
+          <wp:inline distT="0" distB="0" distL="0" distR="0" wp14:anchorId="21D9A59C" wp14:editId="6B4D6FBB">
+            <wp:extent cx="1857375" cy="657225"/>
+            <wp:effectExtent l="0" t="0" r="9525" b="9525"/>
+            <wp:docPr id="68" name="图片 68" descr="https://img-blog.csdnimg.cn/20190418185045211.png"/>
+            <wp:cNvGraphicFramePr>
+              <a:graphicFrameLocks xmlns:a="http://schemas.openxmlformats.org/drawingml/2006/main" noChangeAspect="1"/>
+            </wp:cNvGraphicFramePr>
+            <a:graphic xmlns:a="http://schemas.openxmlformats.org/drawingml/2006/main">
+              <a:graphicData uri="http://schemas.openxmlformats.org/drawingml/2006/picture">
+                <pic:pic xmlns:pic="http://schemas.openxmlformats.org/drawingml/2006/picture">
+                  <pic:nvPicPr>
+                    <pic:cNvPr id="0" name="Picture 7" descr="https://img-blog.csdnimg.cn/20190418185045211.png"/>
+                    <pic:cNvPicPr>
+                      <a:picLocks noChangeAspect="1" noChangeArrowheads="1"/>
+                    </pic:cNvPicPr>
+                  </pic:nvPicPr>
+                  <pic:blipFill>
+                    <a:blip r:embed="rId50">
+                      <a:extLst>
+                        <a:ext uri="{28A0092B-C50C-407E-A947-70E740481C1C}">
+                          <a14:useLocalDpi xmlns:a14="http://schemas.microsoft.com/office/drawing/2010/main" val="0"/>
+                        </a:ext>
+                      </a:extLst>
+                    </a:blip>
+                    <a:srcRect/>
+                    <a:stretch>
+                      <a:fillRect/>
+                    </a:stretch>
+                  </pic:blipFill>
+                  <pic:spPr bwMode="auto">
+                    <a:xfrm>
+                      <a:off x="0" y="0"/>
+                      <a:ext cx="1857375" cy="657225"/>
+                    </a:xfrm>
+                    <a:prstGeom prst="rect">
+                      <a:avLst/>
+                    </a:prstGeom>
+                    <a:noFill/>
+                    <a:ln>
+                      <a:noFill/>
+                    </a:ln>
+                  </pic:spPr>
+                </pic:pic>
+              </a:graphicData>
+            </a:graphic>
+          </wp:inline>
+        </w:drawing>
+      </w:r>
+      <w:r>
+        <w:rPr>
+          <w:noProof/>
+        </w:rPr>
+        <mc:AlternateContent>
+          <mc:Choice Requires="wps">
+            <w:drawing>
+              <wp:inline distT="0" distB="0" distL="0" distR="0" wp14:anchorId="35B306B9" wp14:editId="73F567BA">
+                <wp:extent cx="142875" cy="142875"/>
+                <wp:effectExtent l="0" t="0" r="0" b="0"/>
+                <wp:docPr id="67" name="矩形 67" descr="data:image/gif;base64,R0lGODlhAQABAPABAP///wAAACH5BAEKAAAALAAAAAABAAEAAAICRAEAOw=="/>
+                <wp:cNvGraphicFramePr>
+                  <a:graphicFrameLocks xmlns:a="http://schemas.openxmlformats.org/drawingml/2006/main" noChangeAspect="1"/>
+                </wp:cNvGraphicFramePr>
+                <a:graphic xmlns:a="http://schemas.openxmlformats.org/drawingml/2006/main">
+                  <a:graphicData uri="http://schemas.microsoft.com/office/word/2010/wordprocessingShape">
+                    <wps:wsp>
+                      <wps:cNvSpPr>
+                        <a:spLocks noChangeAspect="1" noChangeArrowheads="1"/>
+                      </wps:cNvSpPr>
+                      <wps:spPr bwMode="auto">
+                        <a:xfrm>
+                          <a:off x="0" y="0"/>
+                          <a:ext cx="142875" cy="142875"/>
+                        </a:xfrm>
+                        <a:prstGeom prst="rect">
+                          <a:avLst/>
+                        </a:prstGeom>
+                        <a:noFill/>
+                        <a:ln>
+                          <a:noFill/>
+                        </a:ln>
+                        <a:extLst>
+                          <a:ext uri="{909E8E84-426E-40DD-AFC4-6F175D3DCCD1}">
+                            <a14:hiddenFill xmlns:a14="http://schemas.microsoft.com/office/drawing/2010/main">
+                              <a:solidFill>
+                                <a:srgbClr val="FFFFFF"/>
+                              </a:solidFill>
+                            </a14:hiddenFill>
+                          </a:ext>
+                          <a:ext uri="{91240B29-F687-4F45-9708-019B960494DF}">
+                            <a14:hiddenLine xmlns:a14="http://schemas.microsoft.com/office/drawing/2010/main" w="9525">
+                              <a:solidFill>
+                                <a:srgbClr val="000000"/>
+                              </a:solidFill>
+                              <a:miter lim="800000"/>
+                              <a:headEnd/>
+                              <a:tailEnd/>
+                            </a14:hiddenLine>
+                          </a:ext>
+                        </a:extLst>
+                      </wps:spPr>
+                      <wps:bodyPr rot="0" vert="horz" wrap="square" lIns="91440" tIns="45720" rIns="91440" bIns="45720" anchor="t" anchorCtr="0" upright="1">
+                        <a:noAutofit/>
+                      </wps:bodyPr>
+                    </wps:wsp>
+                  </a:graphicData>
+                </a:graphic>
+              </wp:inline>
+            </w:drawing>
+          </mc:Choice>
+          <mc:Fallback>
+            <w:pict>
+              <v:rect w14:anchorId="2807C994" id="矩形 67" o:spid="_x0000_s1026" alt="data:image/gif;base64,R0lGODlhAQABAPABAP///wAAACH5BAEKAAAALAAAAAABAAEAAAICRAEAOw==" style="width:11.25pt;height:11.25pt;visibility:visible;mso-wrap-style:square;mso-left-percent:-10001;mso-top-percent:-10001;mso-position-horizontal:absolute;mso-position-horizontal-relative:char;mso-position-vertical:absolute;mso-position-vertical-relative:line;mso-left-percent:-10001;mso-top-percent:-10001;v-text-anchor:top" o:gfxdata="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" filled="f" stroked="f">
+                <o:lock v:ext="edit" aspectratio="t"/>
+                <w10:anchorlock/>
+              </v:rect>
+            </w:pict>
+          </mc:Fallback>
+        </mc:AlternateContent>
+      </w:r>
+      <w:r>
+        <w:rPr>
+          <w:rStyle w:val="ckeimageresizer"/>
+          <w:rFonts w:ascii="MS Gothic" w:hAnsi="MS Gothic" w:cs="MS Gothic"/>
+        </w:rPr>
+        <w:t>​</w:t>
+      </w:r>
+    </w:p>
+    <w:bookmarkStart w:id="6" w:name="_msoanchor_3"/>
+    <w:p>
+      <w:pPr>
+        <w:pStyle w:val="aa"/>
+      </w:pPr>
+      <w:r>
+        <w:fldChar w:fldCharType="begin"/>
+      </w:r>
+      <w:r>
+        <w:instrText xml:space="preserve"> HYPERLINK "" \l "_msocom_3" </w:instrText>
+      </w:r>
+      <w:r>
+        <w:fldChar w:fldCharType="separate"/>
+      </w:r>
+      <w:r>
+        <w:rPr>
+          <w:rStyle w:val="ac"/>
+        </w:rPr>
+        <w:t>[RH(3]</w:t>
+      </w:r>
+      <w:r>
+        <w:fldChar w:fldCharType="end"/>
+      </w:r>
+      <w:bookmarkEnd w:id="6"/>
+      <w:r>
+        <w:t> </w:t>
+      </w:r>
+      <w:r>
+        <w:rPr>
+          <w:noProof/>
+        </w:rPr>
+        <w:drawing>
+          <wp:inline distT="0" distB="0" distL="0" distR="0" wp14:anchorId="3015B1C3" wp14:editId="7AA44DE2">
+            <wp:extent cx="990600" cy="495300"/>
+            <wp:effectExtent l="0" t="0" r="0" b="0"/>
+            <wp:docPr id="66" name="图片 66" descr="https://img-blog.csdnimg.cn/20190418185048225.png"/>
+            <wp:cNvGraphicFramePr>
+              <a:graphicFrameLocks xmlns:a="http://schemas.openxmlformats.org/drawingml/2006/main" noChangeAspect="1"/>
+            </wp:cNvGraphicFramePr>
+            <a:graphic xmlns:a="http://schemas.openxmlformats.org/drawingml/2006/main">
+              <a:graphicData uri="http://schemas.openxmlformats.org/drawingml/2006/picture">
+                <pic:pic xmlns:pic="http://schemas.openxmlformats.org/drawingml/2006/picture">
+                  <pic:nvPicPr>
+                    <pic:cNvPr id="0" name="Picture 9" descr="https://img-blog.csdnimg.cn/20190418185048225.png"/>
+                    <pic:cNvPicPr>
+                      <a:picLocks noChangeAspect="1" noChangeArrowheads="1"/>
+                    </pic:cNvPicPr>
+                  </pic:nvPicPr>
+                  <pic:blipFill>
+                    <a:blip r:embed="rId51">
+                      <a:extLst>
+                        <a:ext uri="{28A0092B-C50C-407E-A947-70E740481C1C}">
+                          <a14:useLocalDpi xmlns:a14="http://schemas.microsoft.com/office/drawing/2010/main" val="0"/>
+                        </a:ext>
+                      </a:extLst>
+                    </a:blip>
+                    <a:srcRect/>
+                    <a:stretch>
+                      <a:fillRect/>
+                    </a:stretch>
+                  </pic:blipFill>
+                  <pic:spPr bwMode="auto">
+                    <a:xfrm>
+                      <a:off x="0" y="0"/>
+                      <a:ext cx="990600" cy="495300"/>
+                    </a:xfrm>
+                    <a:prstGeom prst="rect">
+                      <a:avLst/>
+                    </a:prstGeom>
+                    <a:noFill/>
+                    <a:ln>
+                      <a:noFill/>
+                    </a:ln>
+                  </pic:spPr>
+                </pic:pic>
+              </a:graphicData>
+            </a:graphic>
+          </wp:inline>
+        </w:drawing>
+      </w:r>
+      <w:r>
+        <w:rPr>
+          <w:noProof/>
+        </w:rPr>
+        <mc:AlternateContent>
+          <mc:Choice Requires="wps">
+            <w:drawing>
+              <wp:inline distT="0" distB="0" distL="0" distR="0" wp14:anchorId="4B51556A" wp14:editId="1CF96D6F">
+                <wp:extent cx="142875" cy="142875"/>
+                <wp:effectExtent l="0" t="0" r="0" b="0"/>
+                <wp:docPr id="65" name="矩形 65" descr="data:image/gif;base64,R0lGODlhAQABAPABAP///wAAACH5BAEKAAAALAAAAAABAAEAAAICRAEAOw=="/>
+                <wp:cNvGraphicFramePr>
+                  <a:graphicFrameLocks xmlns:a="http://schemas.openxmlformats.org/drawingml/2006/main" noChangeAspect="1"/>
+                </wp:cNvGraphicFramePr>
+                <a:graphic xmlns:a="http://schemas.openxmlformats.org/drawingml/2006/main">
+                  <a:graphicData uri="http://schemas.microsoft.com/office/word/2010/wordprocessingShape">
+                    <wps:wsp>
+                      <wps:cNvSpPr>
+                        <a:spLocks noChangeAspect="1" noChangeArrowheads="1"/>
+                      </wps:cNvSpPr>
+                      <wps:spPr bwMode="auto">
+                        <a:xfrm>
+                          <a:off x="0" y="0"/>
+                          <a:ext cx="142875" cy="142875"/>
+                        </a:xfrm>
+                        <a:prstGeom prst="rect">
+                          <a:avLst/>
+                        </a:prstGeom>
+                        <a:noFill/>
+                        <a:ln>
+                          <a:noFill/>
+                        </a:ln>
+                        <a:extLst>
+                          <a:ext uri="{909E8E84-426E-40DD-AFC4-6F175D3DCCD1}">
+                            <a14:hiddenFill xmlns:a14="http://schemas.microsoft.com/office/drawing/2010/main">
+                              <a:solidFill>
+                                <a:srgbClr val="FFFFFF"/>
+                              </a:solidFill>
+                            </a14:hiddenFill>
+                          </a:ext>
+                          <a:ext uri="{91240B29-F687-4F45-9708-019B960494DF}">
+                            <a14:hiddenLine xmlns:a14="http://schemas.microsoft.com/office/drawing/2010/main" w="9525">
+                              <a:solidFill>
+                                <a:srgbClr val="000000"/>
+                              </a:solidFill>
+                              <a:miter lim="800000"/>
+                              <a:headEnd/>
+                              <a:tailEnd/>
+                            </a14:hiddenLine>
+                          </a:ext>
+                        </a:extLst>
+                      </wps:spPr>
+                      <wps:bodyPr rot="0" vert="horz" wrap="square" lIns="91440" tIns="45720" rIns="91440" bIns="45720" anchor="t" anchorCtr="0" upright="1">
+                        <a:noAutofit/>
+                      </wps:bodyPr>
+                    </wps:wsp>
+                  </a:graphicData>
+                </a:graphic>
+              </wp:inline>
+            </w:drawing>
+          </mc:Choice>
+          <mc:Fallback>
+            <w:pict>
+              <v:rect w14:anchorId="5006D323" id="矩形 65" o:spid="_x0000_s1026" alt="data:image/gif;base64,R0lGODlhAQABAPABAP///wAAACH5BAEKAAAALAAAAAABAAEAAAICRAEAOw==" style="width:11.25pt;height:11.25pt;visibility:visible;mso-wrap-style:square;mso-left-percent:-10001;mso-top-percent:-10001;mso-position-horizontal:absolute;mso-position-horizontal-relative:char;mso-position-vertical:absolute;mso-position-vertical-relative:line;mso-left-percent:-10001;mso-top-percent:-10001;v-text-anchor:top" o:gfxdata="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" filled="f" stroked="f">
+                <o:lock v:ext="edit" aspectratio="t"/>
+                <w10:anchorlock/>
+              </v:rect>
+            </w:pict>
+          </mc:Fallback>
+        </mc:AlternateContent>
+      </w:r>
+      <w:r>
+        <w:rPr>
+          <w:rStyle w:val="ckeimageresizer"/>
+          <w:rFonts w:ascii="MS Gothic" w:hAnsi="MS Gothic" w:cs="MS Gothic"/>
+        </w:rPr>
+        <w:t>​</w:t>
+      </w:r>
+    </w:p>
+    <w:p>
+      <w:pPr>
+        <w:pStyle w:val="aa"/>
+      </w:pPr>
+      <w:r>
+        <w:lastRenderedPageBreak/>
+        <w:t>上式t为minibatch 数值.</w:t>
+      </w:r>
+    </w:p>
+    <w:p>
+      <w:pPr>
+        <w:pStyle w:val="aa"/>
+      </w:pPr>
+    </w:p>
+    <w:p>
+      <w:pPr>
+        <w:pStyle w:val="aa"/>
+      </w:pPr>
+      <w:r>
+        <w:rPr>
+          <w:rStyle w:val="ab"/>
+        </w:rPr>
+        <w:t>离散Lr衰减.</w:t>
+      </w:r>
+    </w:p>
+    <w:p>
+      <w:pPr>
+        <w:pStyle w:val="aa"/>
+      </w:pPr>
+      <w:r>
+        <w:t>比如和global_step挂钩的Lr衰减函数. 设置一个以global_step为输入变量, Lr为输出变量的离散分段函数.</w:t>
+      </w:r>
+    </w:p>
+    <w:p>
+      <w:pPr>
+        <w:pStyle w:val="1"/>
+      </w:pPr>
+      <w:r>
+        <w:t>八</w:t>
+      </w:r>
+      <w:r>
+        <w:t xml:space="preserve"> understanding </w:t>
+      </w:r>
+      <w:r>
+        <w:t>局部最优解</w:t>
+      </w:r>
+    </w:p>
+    <w:p>
+      <w:pPr>
+        <w:pStyle w:val="aa"/>
+      </w:pPr>
+      <w:r>
+        <w:t>一个不合适的观念. 之前人们会认为训练会陷入到局部最优解. 但是实际上对于高维网络(比较深的网络)往往难以陷入局部最优解(如左下图)</w:t>
+      </w:r>
+    </w:p>
+    <w:p>
+      <w:pPr>
+        <w:pStyle w:val="aa"/>
+      </w:pPr>
+      <w:r>
+        <w:t>比如, 有2万维度权重的网络. 难以让2万个维度方向上的导数都是0. 这个概率还是比较低的. 更常见的是陷入鞍点.(如右下图).</w:t>
+      </w:r>
+    </w:p>
+    <w:p>
+      <w:pPr>
+        <w:pStyle w:val="aa"/>
+      </w:pPr>
+    </w:p>
+    <w:p>
+      <w:pPr>
+        <w:pStyle w:val="aa"/>
+        <w:jc w:val="center"/>
+        <w:rPr>
+          <w:rStyle w:val="ckeimageresizer"/>
+          <w:rFonts w:ascii="MS Gothic" w:hAnsi="MS Gothic" w:cs="MS Gothic"/>
+        </w:rPr>
+      </w:pPr>
+      <w:r>
+        <w:rPr>
+          <w:noProof/>
+        </w:rPr>
+        <w:drawing>
+          <wp:inline distT="0" distB="0" distL="0" distR="0" wp14:anchorId="0A46999B" wp14:editId="286FAF9C">
+            <wp:extent cx="1552575" cy="1314450"/>
+            <wp:effectExtent l="0" t="0" r="9525" b="0"/>
+            <wp:docPr id="64" name="图片 64" descr="https://img-blog.csdnimg.cn/20190418185053685.png"/>
+            <wp:cNvGraphicFramePr>
+              <a:graphicFrameLocks xmlns:a="http://schemas.openxmlformats.org/drawingml/2006/main" noChangeAspect="1"/>
+            </wp:cNvGraphicFramePr>
+            <a:graphic xmlns:a="http://schemas.openxmlformats.org/drawingml/2006/main">
+              <a:graphicData uri="http://schemas.openxmlformats.org/drawingml/2006/picture">
+                <pic:pic xmlns:pic="http://schemas.openxmlformats.org/drawingml/2006/picture">
+                  <pic:nvPicPr>
+                    <pic:cNvPr id="0" name="Picture 11" descr="https://img-blog.csdnimg.cn/20190418185053685.png"/>
+                    <pic:cNvPicPr>
+                      <a:picLocks noChangeAspect="1" noChangeArrowheads="1"/>
+                    </pic:cNvPicPr>
+                  </pic:nvPicPr>
+                  <pic:blipFill>
+                    <a:blip r:embed="rId52">
+                      <a:extLst>
+                        <a:ext uri="{28A0092B-C50C-407E-A947-70E740481C1C}">
+                          <a14:useLocalDpi xmlns:a14="http://schemas.microsoft.com/office/drawing/2010/main" val="0"/>
+                        </a:ext>
+                      </a:extLst>
+                    </a:blip>
+                    <a:srcRect/>
+                    <a:stretch>
+                      <a:fillRect/>
+                    </a:stretch>
+                  </pic:blipFill>
+                  <pic:spPr bwMode="auto">
+                    <a:xfrm>
+                      <a:off x="0" y="0"/>
+                      <a:ext cx="1552575" cy="1314450"/>
+                    </a:xfrm>
+                    <a:prstGeom prst="rect">
+                      <a:avLst/>
+                    </a:prstGeom>
+                    <a:noFill/>
+                    <a:ln>
+                      <a:noFill/>
+                    </a:ln>
+                  </pic:spPr>
+                </pic:pic>
+              </a:graphicData>
+            </a:graphic>
+          </wp:inline>
+        </w:drawing>
+      </w:r>
+      <w:r>
+        <w:rPr>
+          <w:noProof/>
+        </w:rPr>
+        <mc:AlternateContent>
+          <mc:Choice Requires="wps">
+            <w:drawing>
+              <wp:inline distT="0" distB="0" distL="0" distR="0" wp14:anchorId="517F7778" wp14:editId="4AB6C4FE">
+                <wp:extent cx="142875" cy="142875"/>
+                <wp:effectExtent l="0" t="0" r="0" b="0"/>
+                <wp:docPr id="63" name="矩形 63" descr="data:image/gif;base64,R0lGODlhAQABAPABAP///wAAACH5BAEKAAAALAAAAAABAAEAAAICRAEAOw=="/>
+                <wp:cNvGraphicFramePr>
+                  <a:graphicFrameLocks xmlns:a="http://schemas.openxmlformats.org/drawingml/2006/main" noChangeAspect="1"/>
+                </wp:cNvGraphicFramePr>
+                <a:graphic xmlns:a="http://schemas.openxmlformats.org/drawingml/2006/main">
+                  <a:graphicData uri="http://schemas.microsoft.com/office/word/2010/wordprocessingShape">
+                    <wps:wsp>
+                      <wps:cNvSpPr>
+                        <a:spLocks noChangeAspect="1" noChangeArrowheads="1"/>
+                      </wps:cNvSpPr>
+                      <wps:spPr bwMode="auto">
+                        <a:xfrm>
+                          <a:off x="0" y="0"/>
+                          <a:ext cx="142875" cy="142875"/>
+                        </a:xfrm>
+                        <a:prstGeom prst="rect">
+                          <a:avLst/>
+                        </a:prstGeom>
+                        <a:noFill/>
+                        <a:ln>
+                          <a:noFill/>
+                        </a:ln>
+                        <a:extLst>
+                          <a:ext uri="{909E8E84-426E-40DD-AFC4-6F175D3DCCD1}">
+                            <a14:hiddenFill xmlns:a14="http://schemas.microsoft.com/office/drawing/2010/main">
+                              <a:solidFill>
+                                <a:srgbClr val="FFFFFF"/>
+                              </a:solidFill>
+                            </a14:hiddenFill>
+                          </a:ext>
+                          <a:ext uri="{91240B29-F687-4F45-9708-019B960494DF}">
+                            <a14:hiddenLine xmlns:a14="http://schemas.microsoft.com/office/drawing/2010/main" w="9525">
+                              <a:solidFill>
+                                <a:srgbClr val="000000"/>
+                              </a:solidFill>
+                              <a:miter lim="800000"/>
+                              <a:headEnd/>
+                              <a:tailEnd/>
+                            </a14:hiddenLine>
+                          </a:ext>
+                        </a:extLst>
+                      </wps:spPr>
+                      <wps:bodyPr rot="0" vert="horz" wrap="square" lIns="91440" tIns="45720" rIns="91440" bIns="45720" anchor="t" anchorCtr="0" upright="1">
+                        <a:noAutofit/>
+                      </wps:bodyPr>
+                    </wps:wsp>
+                  </a:graphicData>
+                </a:graphic>
+              </wp:inline>
+            </w:drawing>
+          </mc:Choice>
+          <mc:Fallback>
+            <w:pict>
+              <v:rect w14:anchorId="7CE03012" id="矩形 63" o:spid="_x0000_s1026" alt="data:image/gif;base64,R0lGODlhAQABAPABAP///wAAACH5BAEKAAAALAAAAAABAAEAAAICRAEAOw==" style="width:11.25pt;height:11.25pt;visibility:visible;mso-wrap-style:square;mso-left-percent:-10001;mso-top-percent:-10001;mso-position-horizontal:absolute;mso-position-horizontal-relative:char;mso-position-vertical:absolute;mso-position-vertical-relative:line;mso-left-percent:-10001;mso-top-percent:-10001;v-text-anchor:top" o:gfxdata="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" filled="f" stroked="f">
+                <o:lock v:ext="edit" aspectratio="t"/>
+                <w10:anchorlock/>
+              </v:rect>
+            </w:pict>
+          </mc:Fallback>
+        </mc:AlternateContent>
+      </w:r>
+      <w:r>
+        <w:rPr>
+          <w:rStyle w:val="ckeimageresizer"/>
+          <w:rFonts w:ascii="MS Gothic" w:hAnsi="MS Gothic" w:cs="MS Gothic"/>
+        </w:rPr>
+        <w:t>​</w:t>
+      </w:r>
+      <w:r>
+        <w:rPr>
+          <w:noProof/>
+        </w:rPr>
+        <w:drawing>
+          <wp:inline distT="0" distB="0" distL="0" distR="0" wp14:anchorId="22171E39" wp14:editId="1A78AB80">
+            <wp:extent cx="1552575" cy="1295400"/>
+            <wp:effectExtent l="0" t="0" r="9525" b="0"/>
+            <wp:docPr id="62" name="图片 62" descr="https://img-blog.csdnimg.cn/20190418185057205.png"/>
+            <wp:cNvGraphicFramePr>
+              <a:graphicFrameLocks xmlns:a="http://schemas.openxmlformats.org/drawingml/2006/main" noChangeAspect="1"/>
+            </wp:cNvGraphicFramePr>
+            <a:graphic xmlns:a="http://schemas.openxmlformats.org/drawingml/2006/main">
+              <a:graphicData uri="http://schemas.openxmlformats.org/drawingml/2006/picture">
+                <pic:pic xmlns:pic="http://schemas.openxmlformats.org/drawingml/2006/picture">
+                  <pic:nvPicPr>
+                    <pic:cNvPr id="0" name="Picture 13" descr="https://img-blog.csdnimg.cn/20190418185057205.png"/>
+                    <pic:cNvPicPr>
+                      <a:picLocks noChangeAspect="1" noChangeArrowheads="1"/>
+                    </pic:cNvPicPr>
+                  </pic:nvPicPr>
+                  <pic:blipFill>
+                    <a:blip r:embed="rId53">
+                      <a:extLst>
+                        <a:ext uri="{28A0092B-C50C-407E-A947-70E740481C1C}">
+                          <a14:useLocalDpi xmlns:a14="http://schemas.microsoft.com/office/drawing/2010/main" val="0"/>
+                        </a:ext>
+                      </a:extLst>
+                    </a:blip>
+                    <a:srcRect/>
+                    <a:stretch>
+                      <a:fillRect/>
+                    </a:stretch>
+                  </pic:blipFill>
+                  <pic:spPr bwMode="auto">
+                    <a:xfrm>
+                      <a:off x="0" y="0"/>
+                      <a:ext cx="1552575" cy="1295400"/>
+                    </a:xfrm>
+                    <a:prstGeom prst="rect">
+                      <a:avLst/>
+                    </a:prstGeom>
+                    <a:noFill/>
+                    <a:ln>
+                      <a:noFill/>
+                    </a:ln>
+                  </pic:spPr>
+                </pic:pic>
+              </a:graphicData>
+            </a:graphic>
+          </wp:inline>
+        </w:drawing>
+      </w:r>
+      <w:r>
+        <w:rPr>
+          <w:noProof/>
+        </w:rPr>
+        <mc:AlternateContent>
+          <mc:Choice Requires="wps">
+            <w:drawing>
+              <wp:inline distT="0" distB="0" distL="0" distR="0" wp14:anchorId="6BEF2C33" wp14:editId="0684537E">
+                <wp:extent cx="142875" cy="142875"/>
+                <wp:effectExtent l="0" t="0" r="0" b="0"/>
+                <wp:docPr id="61" name="矩形 61" descr="data:image/gif;base64,R0lGODlhAQABAPABAP///wAAACH5BAEKAAAALAAAAAABAAEAAAICRAEAOw=="/>
+                <wp:cNvGraphicFramePr>
+                  <a:graphicFrameLocks xmlns:a="http://schemas.openxmlformats.org/drawingml/2006/main" noChangeAspect="1"/>
+                </wp:cNvGraphicFramePr>
+                <a:graphic xmlns:a="http://schemas.openxmlformats.org/drawingml/2006/main">
+                  <a:graphicData uri="http://schemas.microsoft.com/office/word/2010/wordprocessingShape">
+                    <wps:wsp>
+                      <wps:cNvSpPr>
+                        <a:spLocks noChangeAspect="1" noChangeArrowheads="1"/>
+                      </wps:cNvSpPr>
+                      <wps:spPr bwMode="auto">
+                        <a:xfrm>
+                          <a:off x="0" y="0"/>
+                          <a:ext cx="142875" cy="142875"/>
+                        </a:xfrm>
+                        <a:prstGeom prst="rect">
+                          <a:avLst/>
+                        </a:prstGeom>
+                        <a:noFill/>
+                        <a:ln>
+                          <a:noFill/>
+                        </a:ln>
+                        <a:extLst>
+                          <a:ext uri="{909E8E84-426E-40DD-AFC4-6F175D3DCCD1}">
+                            <a14:hiddenFill xmlns:a14="http://schemas.microsoft.com/office/drawing/2010/main">
+                              <a:solidFill>
+                                <a:srgbClr val="FFFFFF"/>
+                              </a:solidFill>
+                            </a14:hiddenFill>
+                          </a:ext>
+                          <a:ext uri="{91240B29-F687-4F45-9708-019B960494DF}">
+                            <a14:hiddenLine xmlns:a14="http://schemas.microsoft.com/office/drawing/2010/main" w="9525">
+                              <a:solidFill>
+                                <a:srgbClr val="000000"/>
+                              </a:solidFill>
+                              <a:miter lim="800000"/>
+                              <a:headEnd/>
+                              <a:tailEnd/>
+                            </a14:hiddenLine>
+                          </a:ext>
+                        </a:extLst>
+                      </wps:spPr>
+                      <wps:bodyPr rot="0" vert="horz" wrap="square" lIns="91440" tIns="45720" rIns="91440" bIns="45720" anchor="t" anchorCtr="0" upright="1">
+                        <a:noAutofit/>
+                      </wps:bodyPr>
+                    </wps:wsp>
+                  </a:graphicData>
+                </a:graphic>
+              </wp:inline>
+            </w:drawing>
+          </mc:Choice>
+          <mc:Fallback>
+            <w:pict>
+              <v:rect w14:anchorId="0E07AF3B" id="矩形 61" o:spid="_x0000_s1026" alt="data:image/gif;base64,R0lGODlhAQABAPABAP///wAAACH5BAEKAAAALAAAAAABAAEAAAICRAEAOw==" style="width:11.25pt;height:11.25pt;visibility:visible;mso-wrap-style:square;mso-left-percent:-10001;mso-top-percent:-10001;mso-position-horizontal:absolute;mso-position-horizontal-relative:char;mso-position-vertical:absolute;mso-position-vertical-relative:line;mso-left-percent:-10001;mso-top-percent:-10001;v-text-anchor:top" o:gfxdata="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" filled="f" stroked="f">
+                <o:lock v:ext="edit" aspectratio="t"/>
+                <w10:anchorlock/>
+              </v:rect>
+            </w:pict>
+          </mc:Fallback>
+        </mc:AlternateContent>
+      </w:r>
+      <w:r>
+        <w:rPr>
+          <w:rStyle w:val="ckeimageresizer"/>
+          <w:rFonts w:ascii="MS Gothic" w:hAnsi="MS Gothic" w:cs="MS Gothic"/>
+        </w:rPr>
+        <w:t>​</w:t>
+      </w:r>
+    </w:p>
+    <w:p>
+      <w:pPr>
+        <w:pStyle w:val="aa"/>
+      </w:pPr>
+      <w:r>
+        <w:t>鞍点会有什么问题?</w:t>
+      </w:r>
+    </w:p>
+    <w:p>
+      <w:pPr>
+        <w:pStyle w:val="aa"/>
+      </w:pPr>
+      <w:r>
+        <w:t>鞍点附件的导数为0(某些维度上是凸函数, 某些维度上是凹函数), 在鞍点附近的更新会更慢.</w:t>
+      </w:r>
+    </w:p>
+    <w:p>
+      <w:pPr>
+        <w:pStyle w:val="aa"/>
+      </w:pPr>
+    </w:p>
+    <w:p>
+      <w:pPr>
+        <w:pStyle w:val="aa"/>
+      </w:pPr>
+      <w:r>
+        <w:t>Momentum, RMSprop, Adam算法能够很好地解决掉鞍点更新慢的问题.</w:t>
+      </w:r>
+    </w:p>
+    <w:p>
+      <w:r>
+        <w:pict w14:anchorId="517F82E8">
+          <v:rect id="_x0000_i1025" style="width:0;height:1.5pt" o:hralign="center" o:hrstd="t" o:hr="t" fillcolor="#a0a0a0" stroked="f"/>
+        </w:pict>
+      </w:r>
+    </w:p>
+    <w:p>
+      <w:pPr>
+        <w:pStyle w:val="aa"/>
+      </w:pPr>
+      <w:bookmarkStart w:id="7" w:name="_msocom_1"/>
+      <w:bookmarkEnd w:id="7"/>
+      <w:r>
+        <w:t> </w:t>
+      </w:r>
+      <w:hyperlink w:anchor="_msoanchor_1" w:history="1">
+        <w:r>
+          <w:rPr>
+            <w:rStyle w:val="ac"/>
+          </w:rPr>
+          <w:t>[RH(1]</w:t>
+        </w:r>
+      </w:hyperlink>
+      <w:r>
+        <w:t>\alpha =\frac{1}{1+decayrate*epochnum}*\alpha_0</w:t>
+      </w:r>
+    </w:p>
+    <w:p>
+      <w:pPr>
+        <w:pStyle w:val="aa"/>
+      </w:pPr>
+      <w:bookmarkStart w:id="8" w:name="_msocom_2"/>
+      <w:bookmarkEnd w:id="8"/>
+      <w:r>
+        <w:t> </w:t>
+      </w:r>
+      <w:hyperlink w:anchor="_msoanchor_2" w:history="1">
+        <w:r>
+          <w:rPr>
+            <w:rStyle w:val="ac"/>
+          </w:rPr>
+          <w:t>[RH(2]</w:t>
+        </w:r>
+      </w:hyperlink>
+      <w:r>
+        <w:t>\alpha =\frac{k}{\sqrt[]{epochnum}}*\alpha_0</w:t>
+      </w:r>
+    </w:p>
+    <w:p>
+      <w:pPr>
+        <w:pStyle w:val="aa"/>
+      </w:pPr>
+      <w:bookmarkStart w:id="9" w:name="_msocom_3"/>
+      <w:bookmarkEnd w:id="9"/>
+      <w:r>
+        <w:t> </w:t>
+      </w:r>
+      <w:hyperlink w:anchor="_msoanchor_3" w:history="1">
+        <w:r>
+          <w:rPr>
+            <w:rStyle w:val="ac"/>
+          </w:rPr>
+          <w:t>[RH(3]</w:t>
+        </w:r>
+      </w:hyperlink>
+      <w:r>
+        <w:t>\alpha =\frac{k}{\sqrt[]{t}}*\alpha_0</w:t>
+      </w:r>
+    </w:p>
+    <w:p>
+      <w:pPr>
+        <w:jc w:val="left"/>
+      </w:pPr>
+      <w:bookmarkStart w:id="10" w:name="_GoBack"/>
+      <w:bookmarkEnd w:id="10"/>
     </w:p>
     <w:p>
       <w:pPr>
@@ -8616,6 +10413,232 @@
     </w:lvl>
   </w:abstractNum>
   <w:abstractNum w:abstractNumId="5" w15:restartNumberingAfterBreak="0">
+    <w:nsid w:val="2DC47483"/>
+    <w:multiLevelType w:val="multilevel"/>
+    <w:tmpl w:val="298C6DA8"/>
+    <w:lvl w:ilvl="0">
+      <w:start w:val="1"/>
+      <w:numFmt w:val="decimal"/>
+      <w:lvlText w:val="%1."/>
+      <w:lvlJc w:val="left"/>
+      <w:pPr>
+        <w:tabs>
+          <w:tab w:val="num" w:pos="720"/>
+        </w:tabs>
+        <w:ind w:left="720" w:hanging="360"/>
+      </w:pPr>
+    </w:lvl>
+    <w:lvl w:ilvl="1" w:tentative="1">
+      <w:start w:val="1"/>
+      <w:numFmt w:val="decimal"/>
+      <w:lvlText w:val="%2."/>
+      <w:lvlJc w:val="left"/>
+      <w:pPr>
+        <w:tabs>
+          <w:tab w:val="num" w:pos="1440"/>
+        </w:tabs>
+        <w:ind w:left="1440" w:hanging="360"/>
+      </w:pPr>
+    </w:lvl>
+    <w:lvl w:ilvl="2" w:tentative="1">
+      <w:start w:val="1"/>
+      <w:numFmt w:val="decimal"/>
+      <w:lvlText w:val="%3."/>
+      <w:lvlJc w:val="left"/>
+      <w:pPr>
+        <w:tabs>
+          <w:tab w:val="num" w:pos="2160"/>
+        </w:tabs>
+        <w:ind w:left="2160" w:hanging="360"/>
+      </w:pPr>
+    </w:lvl>
+    <w:lvl w:ilvl="3" w:tentative="1">
+      <w:start w:val="1"/>
+      <w:numFmt w:val="decimal"/>
+      <w:lvlText w:val="%4."/>
+      <w:lvlJc w:val="left"/>
+      <w:pPr>
+        <w:tabs>
+          <w:tab w:val="num" w:pos="2880"/>
+        </w:tabs>
+        <w:ind w:left="2880" w:hanging="360"/>
+      </w:pPr>
+    </w:lvl>
+    <w:lvl w:ilvl="4" w:tentative="1">
+      <w:start w:val="1"/>
+      <w:numFmt w:val="decimal"/>
+      <w:lvlText w:val="%5."/>
+      <w:lvlJc w:val="left"/>
+      <w:pPr>
+        <w:tabs>
+          <w:tab w:val="num" w:pos="3600"/>
+        </w:tabs>
+        <w:ind w:left="3600" w:hanging="360"/>
+      </w:pPr>
+    </w:lvl>
+    <w:lvl w:ilvl="5" w:tentative="1">
+      <w:start w:val="1"/>
+      <w:numFmt w:val="decimal"/>
+      <w:lvlText w:val="%6."/>
+      <w:lvlJc w:val="left"/>
+      <w:pPr>
+        <w:tabs>
+          <w:tab w:val="num" w:pos="4320"/>
+        </w:tabs>
+        <w:ind w:left="4320" w:hanging="360"/>
+      </w:pPr>
+    </w:lvl>
+    <w:lvl w:ilvl="6" w:tentative="1">
+      <w:start w:val="1"/>
+      <w:numFmt w:val="decimal"/>
+      <w:lvlText w:val="%7."/>
+      <w:lvlJc w:val="left"/>
+      <w:pPr>
+        <w:tabs>
+          <w:tab w:val="num" w:pos="5040"/>
+        </w:tabs>
+        <w:ind w:left="5040" w:hanging="360"/>
+      </w:pPr>
+    </w:lvl>
+    <w:lvl w:ilvl="7" w:tentative="1">
+      <w:start w:val="1"/>
+      <w:numFmt w:val="decimal"/>
+      <w:lvlText w:val="%8."/>
+      <w:lvlJc w:val="left"/>
+      <w:pPr>
+        <w:tabs>
+          <w:tab w:val="num" w:pos="5760"/>
+        </w:tabs>
+        <w:ind w:left="5760" w:hanging="360"/>
+      </w:pPr>
+    </w:lvl>
+    <w:lvl w:ilvl="8" w:tentative="1">
+      <w:start w:val="1"/>
+      <w:numFmt w:val="decimal"/>
+      <w:lvlText w:val="%9."/>
+      <w:lvlJc w:val="left"/>
+      <w:pPr>
+        <w:tabs>
+          <w:tab w:val="num" w:pos="6480"/>
+        </w:tabs>
+        <w:ind w:left="6480" w:hanging="360"/>
+      </w:pPr>
+    </w:lvl>
+  </w:abstractNum>
+  <w:abstractNum w:abstractNumId="6" w15:restartNumberingAfterBreak="0">
+    <w:nsid w:val="378E7859"/>
+    <w:multiLevelType w:val="multilevel"/>
+    <w:tmpl w:val="A3A8169A"/>
+    <w:lvl w:ilvl="0">
+      <w:start w:val="1"/>
+      <w:numFmt w:val="decimal"/>
+      <w:lvlText w:val="%1."/>
+      <w:lvlJc w:val="left"/>
+      <w:pPr>
+        <w:tabs>
+          <w:tab w:val="num" w:pos="720"/>
+        </w:tabs>
+        <w:ind w:left="720" w:hanging="360"/>
+      </w:pPr>
+    </w:lvl>
+    <w:lvl w:ilvl="1" w:tentative="1">
+      <w:start w:val="1"/>
+      <w:numFmt w:val="decimal"/>
+      <w:lvlText w:val="%2."/>
+      <w:lvlJc w:val="left"/>
+      <w:pPr>
+        <w:tabs>
+          <w:tab w:val="num" w:pos="1440"/>
+        </w:tabs>
+        <w:ind w:left="1440" w:hanging="360"/>
+      </w:pPr>
+    </w:lvl>
+    <w:lvl w:ilvl="2" w:tentative="1">
+      <w:start w:val="1"/>
+      <w:numFmt w:val="decimal"/>
+      <w:lvlText w:val="%3."/>
+      <w:lvlJc w:val="left"/>
+      <w:pPr>
+        <w:tabs>
+          <w:tab w:val="num" w:pos="2160"/>
+        </w:tabs>
+        <w:ind w:left="2160" w:hanging="360"/>
+      </w:pPr>
+    </w:lvl>
+    <w:lvl w:ilvl="3" w:tentative="1">
+      <w:start w:val="1"/>
+      <w:numFmt w:val="decimal"/>
+      <w:lvlText w:val="%4."/>
+      <w:lvlJc w:val="left"/>
+      <w:pPr>
+        <w:tabs>
+          <w:tab w:val="num" w:pos="2880"/>
+        </w:tabs>
+        <w:ind w:left="2880" w:hanging="360"/>
+      </w:pPr>
+    </w:lvl>
+    <w:lvl w:ilvl="4" w:tentative="1">
+      <w:start w:val="1"/>
+      <w:numFmt w:val="decimal"/>
+      <w:lvlText w:val="%5."/>
+      <w:lvlJc w:val="left"/>
+      <w:pPr>
+        <w:tabs>
+          <w:tab w:val="num" w:pos="3600"/>
+        </w:tabs>
+        <w:ind w:left="3600" w:hanging="360"/>
+      </w:pPr>
+    </w:lvl>
+    <w:lvl w:ilvl="5" w:tentative="1">
+      <w:start w:val="1"/>
+      <w:numFmt w:val="decimal"/>
+      <w:lvlText w:val="%6."/>
+      <w:lvlJc w:val="left"/>
+      <w:pPr>
+        <w:tabs>
+          <w:tab w:val="num" w:pos="4320"/>
+        </w:tabs>
+        <w:ind w:left="4320" w:hanging="360"/>
+      </w:pPr>
+    </w:lvl>
+    <w:lvl w:ilvl="6" w:tentative="1">
+      <w:start w:val="1"/>
+      <w:numFmt w:val="decimal"/>
+      <w:lvlText w:val="%7."/>
+      <w:lvlJc w:val="left"/>
+      <w:pPr>
+        <w:tabs>
+          <w:tab w:val="num" w:pos="5040"/>
+        </w:tabs>
+        <w:ind w:left="5040" w:hanging="360"/>
+      </w:pPr>
+    </w:lvl>
+    <w:lvl w:ilvl="7" w:tentative="1">
+      <w:start w:val="1"/>
+      <w:numFmt w:val="decimal"/>
+      <w:lvlText w:val="%8."/>
+      <w:lvlJc w:val="left"/>
+      <w:pPr>
+        <w:tabs>
+          <w:tab w:val="num" w:pos="5760"/>
+        </w:tabs>
+        <w:ind w:left="5760" w:hanging="360"/>
+      </w:pPr>
+    </w:lvl>
+    <w:lvl w:ilvl="8" w:tentative="1">
+      <w:start w:val="1"/>
+      <w:numFmt w:val="decimal"/>
+      <w:lvlText w:val="%9."/>
+      <w:lvlJc w:val="left"/>
+      <w:pPr>
+        <w:tabs>
+          <w:tab w:val="num" w:pos="6480"/>
+        </w:tabs>
+        <w:ind w:left="6480" w:hanging="360"/>
+      </w:pPr>
+    </w:lvl>
+  </w:abstractNum>
+  <w:abstractNum w:abstractNumId="7" w15:restartNumberingAfterBreak="0">
     <w:nsid w:val="3B5B567F"/>
     <w:multiLevelType w:val="hybridMultilevel"/>
     <w:tmpl w:val="993C3890"/>
@@ -8704,7 +10727,7 @@
       </w:pPr>
     </w:lvl>
   </w:abstractNum>
-  <w:abstractNum w:abstractNumId="6" w15:restartNumberingAfterBreak="0">
+  <w:abstractNum w:abstractNumId="8" w15:restartNumberingAfterBreak="0">
     <w:nsid w:val="3DFE7495"/>
     <w:multiLevelType w:val="hybridMultilevel"/>
     <w:tmpl w:val="769A6FD2"/>
@@ -8793,7 +10816,7 @@
       </w:pPr>
     </w:lvl>
   </w:abstractNum>
-  <w:abstractNum w:abstractNumId="7" w15:restartNumberingAfterBreak="0">
+  <w:abstractNum w:abstractNumId="9" w15:restartNumberingAfterBreak="0">
     <w:nsid w:val="41970281"/>
     <w:multiLevelType w:val="hybridMultilevel"/>
     <w:tmpl w:val="57FCBF72"/>
@@ -8882,7 +10905,7 @@
       </w:pPr>
     </w:lvl>
   </w:abstractNum>
-  <w:abstractNum w:abstractNumId="8" w15:restartNumberingAfterBreak="0">
+  <w:abstractNum w:abstractNumId="10" w15:restartNumberingAfterBreak="0">
     <w:nsid w:val="447C7A34"/>
     <w:multiLevelType w:val="multilevel"/>
     <w:tmpl w:val="E9AAB220"/>
@@ -8995,7 +11018,7 @@
       </w:pPr>
     </w:lvl>
   </w:abstractNum>
-  <w:abstractNum w:abstractNumId="9" w15:restartNumberingAfterBreak="0">
+  <w:abstractNum w:abstractNumId="11" w15:restartNumberingAfterBreak="0">
     <w:nsid w:val="47096078"/>
     <w:multiLevelType w:val="hybridMultilevel"/>
     <w:tmpl w:val="9C586BE4"/>
@@ -9084,7 +11107,7 @@
       </w:pPr>
     </w:lvl>
   </w:abstractNum>
-  <w:abstractNum w:abstractNumId="10" w15:restartNumberingAfterBreak="0">
+  <w:abstractNum w:abstractNumId="12" w15:restartNumberingAfterBreak="0">
     <w:nsid w:val="536E7561"/>
     <w:multiLevelType w:val="multilevel"/>
     <w:tmpl w:val="B808A248"/>
@@ -9197,7 +11220,120 @@
       </w:pPr>
     </w:lvl>
   </w:abstractNum>
-  <w:abstractNum w:abstractNumId="11" w15:restartNumberingAfterBreak="0">
+  <w:abstractNum w:abstractNumId="13" w15:restartNumberingAfterBreak="0">
+    <w:nsid w:val="55D51742"/>
+    <w:multiLevelType w:val="multilevel"/>
+    <w:tmpl w:val="0E1A6B1E"/>
+    <w:lvl w:ilvl="0">
+      <w:start w:val="1"/>
+      <w:numFmt w:val="decimal"/>
+      <w:lvlText w:val="%1."/>
+      <w:lvlJc w:val="left"/>
+      <w:pPr>
+        <w:tabs>
+          <w:tab w:val="num" w:pos="720"/>
+        </w:tabs>
+        <w:ind w:left="720" w:hanging="360"/>
+      </w:pPr>
+    </w:lvl>
+    <w:lvl w:ilvl="1" w:tentative="1">
+      <w:start w:val="1"/>
+      <w:numFmt w:val="decimal"/>
+      <w:lvlText w:val="%2."/>
+      <w:lvlJc w:val="left"/>
+      <w:pPr>
+        <w:tabs>
+          <w:tab w:val="num" w:pos="1440"/>
+        </w:tabs>
+        <w:ind w:left="1440" w:hanging="360"/>
+      </w:pPr>
+    </w:lvl>
+    <w:lvl w:ilvl="2" w:tentative="1">
+      <w:start w:val="1"/>
+      <w:numFmt w:val="decimal"/>
+      <w:lvlText w:val="%3."/>
+      <w:lvlJc w:val="left"/>
+      <w:pPr>
+        <w:tabs>
+          <w:tab w:val="num" w:pos="2160"/>
+        </w:tabs>
+        <w:ind w:left="2160" w:hanging="360"/>
+      </w:pPr>
+    </w:lvl>
+    <w:lvl w:ilvl="3" w:tentative="1">
+      <w:start w:val="1"/>
+      <w:numFmt w:val="decimal"/>
+      <w:lvlText w:val="%4."/>
+      <w:lvlJc w:val="left"/>
+      <w:pPr>
+        <w:tabs>
+          <w:tab w:val="num" w:pos="2880"/>
+        </w:tabs>
+        <w:ind w:left="2880" w:hanging="360"/>
+      </w:pPr>
+    </w:lvl>
+    <w:lvl w:ilvl="4" w:tentative="1">
+      <w:start w:val="1"/>
+      <w:numFmt w:val="decimal"/>
+      <w:lvlText w:val="%5."/>
+      <w:lvlJc w:val="left"/>
+      <w:pPr>
+        <w:tabs>
+          <w:tab w:val="num" w:pos="3600"/>
+        </w:tabs>
+        <w:ind w:left="3600" w:hanging="360"/>
+      </w:pPr>
+    </w:lvl>
+    <w:lvl w:ilvl="5" w:tentative="1">
+      <w:start w:val="1"/>
+      <w:numFmt w:val="decimal"/>
+      <w:lvlText w:val="%6."/>
+      <w:lvlJc w:val="left"/>
+      <w:pPr>
+        <w:tabs>
+          <w:tab w:val="num" w:pos="4320"/>
+        </w:tabs>
+        <w:ind w:left="4320" w:hanging="360"/>
+      </w:pPr>
+    </w:lvl>
+    <w:lvl w:ilvl="6" w:tentative="1">
+      <w:start w:val="1"/>
+      <w:numFmt w:val="decimal"/>
+      <w:lvlText w:val="%7."/>
+      <w:lvlJc w:val="left"/>
+      <w:pPr>
+        <w:tabs>
+          <w:tab w:val="num" w:pos="5040"/>
+        </w:tabs>
+        <w:ind w:left="5040" w:hanging="360"/>
+      </w:pPr>
+    </w:lvl>
+    <w:lvl w:ilvl="7" w:tentative="1">
+      <w:start w:val="1"/>
+      <w:numFmt w:val="decimal"/>
+      <w:lvlText w:val="%8."/>
+      <w:lvlJc w:val="left"/>
+      <w:pPr>
+        <w:tabs>
+          <w:tab w:val="num" w:pos="5760"/>
+        </w:tabs>
+        <w:ind w:left="5760" w:hanging="360"/>
+      </w:pPr>
+    </w:lvl>
+    <w:lvl w:ilvl="8" w:tentative="1">
+      <w:start w:val="1"/>
+      <w:numFmt w:val="decimal"/>
+      <w:lvlText w:val="%9."/>
+      <w:lvlJc w:val="left"/>
+      <w:pPr>
+        <w:tabs>
+          <w:tab w:val="num" w:pos="6480"/>
+        </w:tabs>
+        <w:ind w:left="6480" w:hanging="360"/>
+      </w:pPr>
+    </w:lvl>
+  </w:abstractNum>
+  <w:abstractNum w:abstractNumId="14" w15:restartNumberingAfterBreak="0">
     <w:nsid w:val="56D918A8"/>
     <w:multiLevelType w:val="hybridMultilevel"/>
     <w:tmpl w:val="1C0A09C6"/>
@@ -9286,7 +11422,7 @@
       </w:pPr>
     </w:lvl>
   </w:abstractNum>
-  <w:abstractNum w:abstractNumId="12" w15:restartNumberingAfterBreak="0">
+  <w:abstractNum w:abstractNumId="15" w15:restartNumberingAfterBreak="0">
     <w:nsid w:val="6EA44BE5"/>
     <w:multiLevelType w:val="hybridMultilevel"/>
     <w:tmpl w:val="C49A0188"/>
@@ -9375,7 +11511,7 @@
       </w:pPr>
     </w:lvl>
   </w:abstractNum>
-  <w:abstractNum w:abstractNumId="13" w15:restartNumberingAfterBreak="0">
+  <w:abstractNum w:abstractNumId="16" w15:restartNumberingAfterBreak="0">
     <w:nsid w:val="79FF0391"/>
     <w:multiLevelType w:val="hybridMultilevel"/>
     <w:tmpl w:val="7A14DC90"/>
@@ -9464,7 +11600,7 @@
       </w:pPr>
     </w:lvl>
   </w:abstractNum>
-  <w:abstractNum w:abstractNumId="14" w15:restartNumberingAfterBreak="0">
+  <w:abstractNum w:abstractNumId="17" w15:restartNumberingAfterBreak="0">
     <w:nsid w:val="7D7E1834"/>
     <w:multiLevelType w:val="multilevel"/>
     <w:tmpl w:val="59741FF4"/>
@@ -9577,7 +11713,120 @@
       </w:pPr>
     </w:lvl>
   </w:abstractNum>
-  <w:abstractNum w:abstractNumId="15" w15:restartNumberingAfterBreak="0">
+  <w:abstractNum w:abstractNumId="18" w15:restartNumberingAfterBreak="0">
+    <w:nsid w:val="7E931DB1"/>
+    <w:multiLevelType w:val="multilevel"/>
+    <w:tmpl w:val="883A7E44"/>
+    <w:lvl w:ilvl="0">
+      <w:start w:val="1"/>
+      <w:numFmt w:val="decimal"/>
+      <w:lvlText w:val="%1."/>
+      <w:lvlJc w:val="left"/>
+      <w:pPr>
+        <w:tabs>
+          <w:tab w:val="num" w:pos="720"/>
+        </w:tabs>
+        <w:ind w:left="720" w:hanging="360"/>
+      </w:pPr>
+    </w:lvl>
+    <w:lvl w:ilvl="1" w:tentative="1">
+      <w:start w:val="1"/>
+      <w:numFmt w:val="decimal"/>
+      <w:lvlText w:val="%2."/>
+      <w:lvlJc w:val="left"/>
+      <w:pPr>
+        <w:tabs>
+          <w:tab w:val="num" w:pos="1440"/>
+        </w:tabs>
+        <w:ind w:left="1440" w:hanging="360"/>
+      </w:pPr>
+    </w:lvl>
+    <w:lvl w:ilvl="2" w:tentative="1">
+      <w:start w:val="1"/>
+      <w:numFmt w:val="decimal"/>
+      <w:lvlText w:val="%3."/>
+      <w:lvlJc w:val="left"/>
+      <w:pPr>
+        <w:tabs>
+          <w:tab w:val="num" w:pos="2160"/>
+        </w:tabs>
+        <w:ind w:left="2160" w:hanging="360"/>
+      </w:pPr>
+    </w:lvl>
+    <w:lvl w:ilvl="3" w:tentative="1">
+      <w:start w:val="1"/>
+      <w:numFmt w:val="decimal"/>
+      <w:lvlText w:val="%4."/>
+      <w:lvlJc w:val="left"/>
+      <w:pPr>
+        <w:tabs>
+          <w:tab w:val="num" w:pos="2880"/>
+        </w:tabs>
+        <w:ind w:left="2880" w:hanging="360"/>
+      </w:pPr>
+    </w:lvl>
+    <w:lvl w:ilvl="4" w:tentative="1">
+      <w:start w:val="1"/>
+      <w:numFmt w:val="decimal"/>
+      <w:lvlText w:val="%5."/>
+      <w:lvlJc w:val="left"/>
+      <w:pPr>
+        <w:tabs>
+          <w:tab w:val="num" w:pos="3600"/>
+        </w:tabs>
+        <w:ind w:left="3600" w:hanging="360"/>
+      </w:pPr>
+    </w:lvl>
+    <w:lvl w:ilvl="5" w:tentative="1">
+      <w:start w:val="1"/>
+      <w:numFmt w:val="decimal"/>
+      <w:lvlText w:val="%6."/>
+      <w:lvlJc w:val="left"/>
+      <w:pPr>
+        <w:tabs>
+          <w:tab w:val="num" w:pos="4320"/>
+        </w:tabs>
+        <w:ind w:left="4320" w:hanging="360"/>
+      </w:pPr>
+    </w:lvl>
+    <w:lvl w:ilvl="6" w:tentative="1">
+      <w:start w:val="1"/>
+      <w:numFmt w:val="decimal"/>
+      <w:lvlText w:val="%7."/>
+      <w:lvlJc w:val="left"/>
+      <w:pPr>
+        <w:tabs>
+          <w:tab w:val="num" w:pos="5040"/>
+        </w:tabs>
+        <w:ind w:left="5040" w:hanging="360"/>
+      </w:pPr>
+    </w:lvl>
+    <w:lvl w:ilvl="7" w:tentative="1">
+      <w:start w:val="1"/>
+      <w:numFmt w:val="decimal"/>
+      <w:lvlText w:val="%8."/>
+      <w:lvlJc w:val="left"/>
+      <w:pPr>
+        <w:tabs>
+          <w:tab w:val="num" w:pos="5760"/>
+        </w:tabs>
+        <w:ind w:left="5760" w:hanging="360"/>
+      </w:pPr>
+    </w:lvl>
+    <w:lvl w:ilvl="8" w:tentative="1">
+      <w:start w:val="1"/>
+      <w:numFmt w:val="decimal"/>
+      <w:lvlText w:val="%9."/>
+      <w:lvlJc w:val="left"/>
+      <w:pPr>
+        <w:tabs>
+          <w:tab w:val="num" w:pos="6480"/>
+        </w:tabs>
+        <w:ind w:left="6480" w:hanging="360"/>
+      </w:pPr>
+    </w:lvl>
+  </w:abstractNum>
+  <w:abstractNum w:abstractNumId="19" w15:restartNumberingAfterBreak="0">
     <w:nsid w:val="7F163CEB"/>
     <w:multiLevelType w:val="multilevel"/>
     <w:tmpl w:val="81868DD8"/>
@@ -9691,37 +11940,37 @@
     </w:lvl>
   </w:abstractNum>
   <w:num w:numId="1">
-    <w:abstractNumId w:val="7"/>
+    <w:abstractNumId w:val="9"/>
   </w:num>
   <w:num w:numId="2">
-    <w:abstractNumId w:val="9"/>
+    <w:abstractNumId w:val="11"/>
   </w:num>
   <w:num w:numId="3">
     <w:abstractNumId w:val="2"/>
   </w:num>
   <w:num w:numId="4">
-    <w:abstractNumId w:val="13"/>
+    <w:abstractNumId w:val="16"/>
   </w:num>
   <w:num w:numId="5">
     <w:abstractNumId w:val="3"/>
   </w:num>
   <w:num w:numId="6">
-    <w:abstractNumId w:val="12"/>
+    <w:abstractNumId w:val="15"/>
   </w:num>
   <w:num w:numId="7">
-    <w:abstractNumId w:val="11"/>
+    <w:abstractNumId w:val="14"/>
   </w:num>
   <w:num w:numId="8">
-    <w:abstractNumId w:val="6"/>
+    <w:abstractNumId w:val="8"/>
   </w:num>
   <w:num w:numId="9">
-    <w:abstractNumId w:val="5"/>
+    <w:abstractNumId w:val="7"/>
   </w:num>
   <w:num w:numId="10">
     <w:abstractNumId w:val="4"/>
   </w:num>
   <w:num w:numId="11">
-    <w:abstractNumId w:val="10"/>
+    <w:abstractNumId w:val="12"/>
   </w:num>
   <w:num w:numId="12">
     <w:abstractNumId w:val="0"/>
@@ -9730,13 +11979,25 @@
     <w:abstractNumId w:val="1"/>
   </w:num>
   <w:num w:numId="14">
-    <w:abstractNumId w:val="8"/>
+    <w:abstractNumId w:val="10"/>
   </w:num>
   <w:num w:numId="15">
-    <w:abstractNumId w:val="15"/>
+    <w:abstractNumId w:val="19"/>
   </w:num>
   <w:num w:numId="16">
-    <w:abstractNumId w:val="14"/>
+    <w:abstractNumId w:val="17"/>
+  </w:num>
+  <w:num w:numId="17">
+    <w:abstractNumId w:val="13"/>
+  </w:num>
+  <w:num w:numId="18">
+    <w:abstractNumId w:val="18"/>
+  </w:num>
+  <w:num w:numId="19">
+    <w:abstractNumId w:val="6"/>
+  </w:num>
+  <w:num w:numId="20">
+    <w:abstractNumId w:val="5"/>
   </w:num>
 </w:numbering>
 </file>
@@ -10477,6 +12738,30 @@
     <w:basedOn w:val="a0"/>
     <w:rsid w:val="00BC7A26"/>
   </w:style>
+  <w:style w:type="character" w:styleId="ac">
+    <w:name w:val="Hyperlink"/>
+    <w:basedOn w:val="a0"/>
+    <w:uiPriority w:val="99"/>
+    <w:semiHidden/>
+    <w:unhideWhenUsed/>
+    <w:rsid w:val="00A2251A"/>
+    <w:rPr>
+      <w:color w:val="0000FF"/>
+      <w:u w:val="single"/>
+    </w:rPr>
+  </w:style>
+  <w:style w:type="character" w:styleId="ad">
+    <w:name w:val="FollowedHyperlink"/>
+    <w:basedOn w:val="a0"/>
+    <w:uiPriority w:val="99"/>
+    <w:semiHidden/>
+    <w:unhideWhenUsed/>
+    <w:rsid w:val="00A2251A"/>
+    <w:rPr>
+      <w:color w:val="954F72" w:themeColor="followedHyperlink"/>
+      <w:u w:val="single"/>
+    </w:rPr>
+  </w:style>
 </w:styles>
 </file>
 
@@ -10746,7 +13031,7 @@
 </file>
 
 <file path=customXml/itemProps1.xml><?xml version="1.0" encoding="utf-8"?>
-<ds:datastoreItem xmlns:ds="http://schemas.openxmlformats.org/officeDocument/2006/customXml" ds:itemID="{8603947D-0467-4C07-A229-E084F8CCBC06}">
+<ds:datastoreItem xmlns:ds="http://schemas.openxmlformats.org/officeDocument/2006/customXml" ds:itemID="{44EFD5F5-FA0D-43D3-87C0-F9A555638ADE}">
   <ds:schemaRefs>
     <ds:schemaRef ds:uri="http://schemas.openxmlformats.org/officeDocument/2006/bibliography"/>
   </ds:schemaRefs>

</xml_diff>